<commit_message>
Update documentation to add Log4j
</commit_message>
<xml_diff>
--- a/ToolsQA.docx
+++ b/ToolsQA.docx
@@ -37,15 +37,7 @@
         <w:t xml:space="preserve"> tests</w:t>
       </w:r>
       <w:r>
-        <w:t xml:space="preserve"> (</w:t>
-      </w:r>
-      <w:proofErr w:type="spellStart"/>
-      <w:r>
-        <w:t>JUnit</w:t>
-      </w:r>
-      <w:proofErr w:type="spellEnd"/>
-      <w:r>
-        <w:t>)</w:t>
+        <w:t xml:space="preserve"> (JUnit)</w:t>
       </w:r>
       <w:r>
         <w:t xml:space="preserve"> </w:t>
@@ -81,23 +73,18 @@
         <w:t xml:space="preserve"> Selenium</w:t>
       </w:r>
       <w:r>
+        <w:t xml:space="preserve"> WebDriver</w:t>
+      </w:r>
+      <w:r>
         <w:t xml:space="preserve"> </w:t>
       </w:r>
-      <w:proofErr w:type="spellStart"/>
-      <w:r>
-        <w:t>WebDriver</w:t>
-      </w:r>
-      <w:proofErr w:type="spellEnd"/>
+      <w:r>
+        <w:t>and</w:t>
+      </w:r>
       <w:r>
         <w:t xml:space="preserve"> </w:t>
       </w:r>
       <w:r>
-        <w:t>and</w:t>
-      </w:r>
-      <w:r>
-        <w:t xml:space="preserve"> </w:t>
-      </w:r>
-      <w:r>
         <w:t xml:space="preserve">a </w:t>
       </w:r>
       <w:r>
@@ -107,13 +94,8 @@
         <w:t>environment</w:t>
       </w:r>
       <w:r>
-        <w:t xml:space="preserve"> such as </w:t>
-      </w:r>
-      <w:proofErr w:type="spellStart"/>
-      <w:r>
-        <w:t>PhantomJS</w:t>
-      </w:r>
-      <w:proofErr w:type="spellEnd"/>
+        <w:t xml:space="preserve"> such as PhantomJS</w:t>
+      </w:r>
       <w:r>
         <w:t xml:space="preserve"> Driver</w:t>
       </w:r>
@@ -148,43 +130,25 @@
         <w:t xml:space="preserve"> to execute an automated testing solution using </w:t>
       </w:r>
       <w:r>
-        <w:t xml:space="preserve">Cucumber, Selenium </w:t>
-      </w:r>
-      <w:proofErr w:type="spellStart"/>
-      <w:r>
-        <w:t>WebDriver</w:t>
-      </w:r>
-      <w:proofErr w:type="spellEnd"/>
-      <w:r>
-        <w:t xml:space="preserve">, </w:t>
-      </w:r>
-      <w:proofErr w:type="spellStart"/>
-      <w:r>
-        <w:t>PhatomJS</w:t>
-      </w:r>
-      <w:proofErr w:type="spellEnd"/>
+        <w:t>Cucumber, Selenium WebDriver, PhatomJS</w:t>
+      </w:r>
       <w:r>
         <w:t xml:space="preserve"> Driver</w:t>
       </w:r>
       <w:r>
-        <w:t xml:space="preserve">, </w:t>
-      </w:r>
-      <w:proofErr w:type="spellStart"/>
-      <w:r>
-        <w:t>JUnit</w:t>
-      </w:r>
-      <w:proofErr w:type="spellEnd"/>
+        <w:t>, JUnit</w:t>
+      </w:r>
       <w:r>
         <w:t>,</w:t>
       </w:r>
       <w:r>
-        <w:t xml:space="preserve"> and </w:t>
-      </w:r>
-      <w:proofErr w:type="gramStart"/>
-      <w:r>
-        <w:t>Spring</w:t>
-      </w:r>
-      <w:proofErr w:type="gramEnd"/>
+        <w:t xml:space="preserve"> Spring</w:t>
+      </w:r>
+      <w:r>
+        <w:t>, and Log4j</w:t>
+      </w:r>
+      <w:bookmarkStart w:id="0" w:name="_GoBack"/>
+      <w:bookmarkEnd w:id="0"/>
       <w:r>
         <w:t>.</w:t>
       </w:r>
@@ -253,11 +217,9 @@
               </w:rPr>
               <w:t>&lt;</w:t>
             </w:r>
-            <w:proofErr w:type="gramStart"/>
             <w:r>
               <w:t>dependency</w:t>
             </w:r>
-            <w:proofErr w:type="gramEnd"/>
             <w:r>
               <w:rPr>
                 <w:color w:val="008080"/>
@@ -281,38 +243,30 @@
               </w:rPr>
               <w:t>&lt;</w:t>
             </w:r>
-            <w:proofErr w:type="spellStart"/>
-            <w:proofErr w:type="gramStart"/>
             <w:r>
               <w:t>groupId</w:t>
             </w:r>
-            <w:proofErr w:type="spellEnd"/>
-            <w:proofErr w:type="gramEnd"/>
             <w:r>
               <w:rPr>
                 <w:color w:val="008080"/>
               </w:rPr>
               <w:t>&gt;</w:t>
             </w:r>
-            <w:proofErr w:type="spellStart"/>
             <w:r>
               <w:rPr>
                 <w:color w:val="000000"/>
               </w:rPr>
               <w:t>info.cukes</w:t>
             </w:r>
-            <w:proofErr w:type="spellEnd"/>
             <w:r>
               <w:rPr>
                 <w:color w:val="008080"/>
               </w:rPr>
               <w:t>&lt;/</w:t>
             </w:r>
-            <w:proofErr w:type="spellStart"/>
             <w:r>
               <w:t>groupId</w:t>
             </w:r>
-            <w:proofErr w:type="spellEnd"/>
             <w:r>
               <w:rPr>
                 <w:color w:val="008080"/>
@@ -336,13 +290,9 @@
               </w:rPr>
               <w:t>&lt;</w:t>
             </w:r>
-            <w:proofErr w:type="spellStart"/>
-            <w:proofErr w:type="gramStart"/>
             <w:r>
               <w:t>artifactId</w:t>
             </w:r>
-            <w:proofErr w:type="spellEnd"/>
-            <w:proofErr w:type="gramEnd"/>
             <w:r>
               <w:rPr>
                 <w:color w:val="008080"/>
@@ -361,11 +311,9 @@
               </w:rPr>
               <w:t>&lt;/</w:t>
             </w:r>
-            <w:proofErr w:type="spellStart"/>
             <w:r>
               <w:t>artifactId</w:t>
             </w:r>
-            <w:proofErr w:type="spellEnd"/>
             <w:r>
               <w:rPr>
                 <w:color w:val="008080"/>
@@ -389,11 +337,9 @@
               </w:rPr>
               <w:t>&lt;</w:t>
             </w:r>
-            <w:proofErr w:type="gramStart"/>
             <w:r>
               <w:t>version</w:t>
             </w:r>
-            <w:proofErr w:type="gramEnd"/>
             <w:r>
               <w:rPr>
                 <w:color w:val="008080"/>
@@ -446,11 +392,9 @@
               </w:rPr>
               <w:t>&lt;</w:t>
             </w:r>
-            <w:proofErr w:type="gramStart"/>
             <w:r>
               <w:t>dependency</w:t>
             </w:r>
-            <w:proofErr w:type="gramEnd"/>
             <w:r>
               <w:rPr>
                 <w:color w:val="008080"/>
@@ -471,38 +415,30 @@
               </w:rPr>
               <w:t>&lt;</w:t>
             </w:r>
-            <w:proofErr w:type="spellStart"/>
-            <w:proofErr w:type="gramStart"/>
             <w:r>
               <w:t>groupId</w:t>
             </w:r>
-            <w:proofErr w:type="spellEnd"/>
-            <w:proofErr w:type="gramEnd"/>
             <w:r>
               <w:rPr>
                 <w:color w:val="008080"/>
               </w:rPr>
               <w:t>&gt;</w:t>
             </w:r>
-            <w:proofErr w:type="spellStart"/>
             <w:r>
               <w:rPr>
                 <w:color w:val="000000"/>
               </w:rPr>
               <w:t>info.cukes</w:t>
             </w:r>
-            <w:proofErr w:type="spellEnd"/>
             <w:r>
               <w:rPr>
                 <w:color w:val="008080"/>
               </w:rPr>
               <w:t>&lt;/</w:t>
             </w:r>
-            <w:proofErr w:type="spellStart"/>
             <w:r>
               <w:t>groupId</w:t>
             </w:r>
-            <w:proofErr w:type="spellEnd"/>
             <w:r>
               <w:rPr>
                 <w:color w:val="008080"/>
@@ -520,13 +456,9 @@
               </w:rPr>
               <w:t>&lt;</w:t>
             </w:r>
-            <w:proofErr w:type="spellStart"/>
-            <w:proofErr w:type="gramStart"/>
             <w:r>
               <w:t>artifactId</w:t>
             </w:r>
-            <w:proofErr w:type="spellEnd"/>
-            <w:proofErr w:type="gramEnd"/>
             <w:r>
               <w:rPr>
                 <w:color w:val="008080"/>
@@ -539,7 +471,6 @@
               </w:rPr>
               <w:t>cucumber-</w:t>
             </w:r>
-            <w:proofErr w:type="spellStart"/>
             <w:r>
               <w:rPr>
                 <w:color w:val="000000"/>
@@ -547,18 +478,15 @@
               </w:rPr>
               <w:t>picocontainer</w:t>
             </w:r>
-            <w:proofErr w:type="spellEnd"/>
             <w:r>
               <w:rPr>
                 <w:color w:val="008080"/>
               </w:rPr>
               <w:t>&lt;/</w:t>
             </w:r>
-            <w:proofErr w:type="spellStart"/>
             <w:r>
               <w:t>artifactId</w:t>
             </w:r>
-            <w:proofErr w:type="spellEnd"/>
             <w:r>
               <w:rPr>
                 <w:color w:val="008080"/>
@@ -579,11 +507,9 @@
               </w:rPr>
               <w:t>&lt;</w:t>
             </w:r>
-            <w:proofErr w:type="gramStart"/>
             <w:r>
               <w:t>version</w:t>
             </w:r>
-            <w:proofErr w:type="gramEnd"/>
             <w:r>
               <w:rPr>
                 <w:color w:val="008080"/>
@@ -636,11 +562,9 @@
               </w:rPr>
               <w:t>&lt;</w:t>
             </w:r>
-            <w:proofErr w:type="gramStart"/>
             <w:r>
               <w:t>dependency</w:t>
             </w:r>
-            <w:proofErr w:type="gramEnd"/>
             <w:r>
               <w:rPr>
                 <w:color w:val="008080"/>
@@ -661,38 +585,30 @@
               </w:rPr>
               <w:t>&lt;</w:t>
             </w:r>
-            <w:proofErr w:type="spellStart"/>
-            <w:proofErr w:type="gramStart"/>
             <w:r>
               <w:t>groupId</w:t>
             </w:r>
-            <w:proofErr w:type="spellEnd"/>
-            <w:proofErr w:type="gramEnd"/>
             <w:r>
               <w:rPr>
                 <w:color w:val="008080"/>
               </w:rPr>
               <w:t>&gt;</w:t>
             </w:r>
-            <w:proofErr w:type="spellStart"/>
             <w:r>
               <w:rPr>
                 <w:color w:val="000000"/>
               </w:rPr>
               <w:t>info.cukes</w:t>
             </w:r>
-            <w:proofErr w:type="spellEnd"/>
             <w:r>
               <w:rPr>
                 <w:color w:val="008080"/>
               </w:rPr>
               <w:t>&lt;/</w:t>
             </w:r>
-            <w:proofErr w:type="spellStart"/>
             <w:r>
               <w:t>groupId</w:t>
             </w:r>
-            <w:proofErr w:type="spellEnd"/>
             <w:r>
               <w:rPr>
                 <w:color w:val="008080"/>
@@ -713,13 +629,9 @@
               </w:rPr>
               <w:t>&lt;</w:t>
             </w:r>
-            <w:proofErr w:type="spellStart"/>
-            <w:proofErr w:type="gramStart"/>
             <w:r>
               <w:t>artifactId</w:t>
             </w:r>
-            <w:proofErr w:type="spellEnd"/>
-            <w:proofErr w:type="gramEnd"/>
             <w:r>
               <w:rPr>
                 <w:color w:val="008080"/>
@@ -732,7 +644,6 @@
               </w:rPr>
               <w:t>cucumber-</w:t>
             </w:r>
-            <w:proofErr w:type="spellStart"/>
             <w:r>
               <w:rPr>
                 <w:color w:val="000000"/>
@@ -740,18 +651,15 @@
               </w:rPr>
               <w:t>junit</w:t>
             </w:r>
-            <w:proofErr w:type="spellEnd"/>
             <w:r>
               <w:rPr>
                 <w:color w:val="008080"/>
               </w:rPr>
               <w:t>&lt;/</w:t>
             </w:r>
-            <w:proofErr w:type="spellStart"/>
             <w:r>
               <w:t>artifactId</w:t>
             </w:r>
-            <w:proofErr w:type="spellEnd"/>
             <w:r>
               <w:rPr>
                 <w:color w:val="008080"/>
@@ -772,11 +680,9 @@
               </w:rPr>
               <w:t>&lt;</w:t>
             </w:r>
-            <w:proofErr w:type="gramStart"/>
             <w:r>
               <w:t>version</w:t>
             </w:r>
-            <w:proofErr w:type="gramEnd"/>
             <w:r>
               <w:rPr>
                 <w:color w:val="008080"/>
@@ -831,13 +737,8 @@
           </w:tcPr>
           <w:p>
             <w:r>
-              <w:t xml:space="preserve">Selenium </w:t>
-            </w:r>
-            <w:proofErr w:type="spellStart"/>
-            <w:r>
-              <w:t>WebDriver</w:t>
-            </w:r>
-            <w:proofErr w:type="spellEnd"/>
+              <w:t>Selenium WebDriver</w:t>
+            </w:r>
           </w:p>
         </w:tc>
         <w:tc>
@@ -851,11 +752,9 @@
               </w:rPr>
               <w:t>&lt;</w:t>
             </w:r>
-            <w:proofErr w:type="gramStart"/>
             <w:r>
               <w:t>dependency</w:t>
             </w:r>
-            <w:proofErr w:type="gramEnd"/>
             <w:r>
               <w:rPr>
                 <w:color w:val="008080"/>
@@ -886,36 +785,30 @@
               </w:rPr>
               <w:t>&lt;</w:t>
             </w:r>
-            <w:proofErr w:type="spellStart"/>
             <w:r>
               <w:t>groupId</w:t>
             </w:r>
-            <w:proofErr w:type="spellEnd"/>
             <w:r>
               <w:rPr>
                 <w:color w:val="008080"/>
               </w:rPr>
               <w:t>&gt;</w:t>
             </w:r>
-            <w:proofErr w:type="spellStart"/>
             <w:r>
               <w:rPr>
                 <w:color w:val="000000"/>
               </w:rPr>
               <w:t>org.seleniumhq.selenium</w:t>
             </w:r>
-            <w:proofErr w:type="spellEnd"/>
             <w:r>
               <w:rPr>
                 <w:color w:val="008080"/>
               </w:rPr>
               <w:t>&lt;/</w:t>
             </w:r>
-            <w:proofErr w:type="spellStart"/>
             <w:r>
               <w:t>groupId</w:t>
             </w:r>
-            <w:proofErr w:type="spellEnd"/>
             <w:r>
               <w:rPr>
                 <w:color w:val="008080"/>
@@ -936,13 +829,9 @@
               </w:rPr>
               <w:t>&lt;</w:t>
             </w:r>
-            <w:proofErr w:type="spellStart"/>
-            <w:proofErr w:type="gramStart"/>
             <w:r>
               <w:t>artifactId</w:t>
             </w:r>
-            <w:proofErr w:type="spellEnd"/>
-            <w:proofErr w:type="gramEnd"/>
             <w:r>
               <w:rPr>
                 <w:color w:val="008080"/>
@@ -968,11 +857,9 @@
               </w:rPr>
               <w:t>&lt;/</w:t>
             </w:r>
-            <w:proofErr w:type="spellStart"/>
             <w:r>
               <w:t>artifactId</w:t>
             </w:r>
-            <w:proofErr w:type="spellEnd"/>
             <w:r>
               <w:rPr>
                 <w:color w:val="008080"/>
@@ -993,11 +880,9 @@
               </w:rPr>
               <w:t>&lt;</w:t>
             </w:r>
-            <w:proofErr w:type="gramStart"/>
             <w:r>
               <w:t>version</w:t>
             </w:r>
-            <w:proofErr w:type="gramEnd"/>
             <w:r>
               <w:rPr>
                 <w:color w:val="008080"/>
@@ -1050,11 +935,9 @@
               </w:rPr>
               <w:t>&lt;</w:t>
             </w:r>
-            <w:proofErr w:type="gramStart"/>
             <w:r>
               <w:t>dependency</w:t>
             </w:r>
-            <w:proofErr w:type="gramEnd"/>
             <w:r>
               <w:rPr>
                 <w:color w:val="008080"/>
@@ -1085,36 +968,30 @@
               </w:rPr>
               <w:t>&lt;</w:t>
             </w:r>
-            <w:proofErr w:type="spellStart"/>
             <w:r>
               <w:t>groupId</w:t>
             </w:r>
-            <w:proofErr w:type="spellEnd"/>
             <w:r>
               <w:rPr>
                 <w:color w:val="008080"/>
               </w:rPr>
               <w:t>&gt;</w:t>
             </w:r>
-            <w:proofErr w:type="spellStart"/>
             <w:r>
               <w:rPr>
                 <w:color w:val="000000"/>
               </w:rPr>
               <w:t>org.seleniumhq.selenium</w:t>
             </w:r>
-            <w:proofErr w:type="spellEnd"/>
             <w:r>
               <w:rPr>
                 <w:color w:val="008080"/>
               </w:rPr>
               <w:t>&lt;/</w:t>
             </w:r>
-            <w:proofErr w:type="spellStart"/>
             <w:r>
               <w:t>groupId</w:t>
             </w:r>
-            <w:proofErr w:type="spellEnd"/>
             <w:r>
               <w:rPr>
                 <w:color w:val="008080"/>
@@ -1135,13 +1012,9 @@
               </w:rPr>
               <w:t>&lt;</w:t>
             </w:r>
-            <w:proofErr w:type="spellStart"/>
-            <w:proofErr w:type="gramStart"/>
             <w:r>
               <w:t>artifactId</w:t>
             </w:r>
-            <w:proofErr w:type="spellEnd"/>
-            <w:proofErr w:type="gramEnd"/>
             <w:r>
               <w:rPr>
                 <w:color w:val="008080"/>
@@ -1167,11 +1040,9 @@
               </w:rPr>
               <w:t>&lt;/</w:t>
             </w:r>
-            <w:proofErr w:type="spellStart"/>
             <w:r>
               <w:t>artifactId</w:t>
             </w:r>
-            <w:proofErr w:type="spellEnd"/>
             <w:r>
               <w:rPr>
                 <w:color w:val="008080"/>
@@ -1192,11 +1063,9 @@
               </w:rPr>
               <w:t>&lt;</w:t>
             </w:r>
-            <w:proofErr w:type="gramStart"/>
             <w:r>
               <w:t>version</w:t>
             </w:r>
-            <w:proofErr w:type="gramEnd"/>
             <w:r>
               <w:rPr>
                 <w:color w:val="008080"/>
@@ -1254,11 +1123,9 @@
               </w:rPr>
               <w:t>&lt;</w:t>
             </w:r>
-            <w:proofErr w:type="gramStart"/>
             <w:r>
               <w:t>dependency</w:t>
             </w:r>
-            <w:proofErr w:type="gramEnd"/>
             <w:r>
               <w:rPr>
                 <w:color w:val="008080"/>
@@ -1278,36 +1145,30 @@
               </w:rPr>
               <w:t>&lt;</w:t>
             </w:r>
-            <w:proofErr w:type="spellStart"/>
             <w:r>
               <w:t>groupId</w:t>
             </w:r>
-            <w:proofErr w:type="spellEnd"/>
             <w:r>
               <w:rPr>
                 <w:color w:val="008080"/>
               </w:rPr>
               <w:t>&gt;</w:t>
             </w:r>
-            <w:proofErr w:type="spellStart"/>
             <w:r>
               <w:rPr>
                 <w:color w:val="000000"/>
               </w:rPr>
               <w:t>org.seleniumhq.selenium</w:t>
             </w:r>
-            <w:proofErr w:type="spellEnd"/>
             <w:r>
               <w:rPr>
                 <w:color w:val="008080"/>
               </w:rPr>
               <w:t>&lt;/</w:t>
             </w:r>
-            <w:proofErr w:type="spellStart"/>
             <w:r>
               <w:t>groupId</w:t>
             </w:r>
-            <w:proofErr w:type="spellEnd"/>
             <w:r>
               <w:rPr>
                 <w:color w:val="008080"/>
@@ -1325,20 +1186,15 @@
               </w:rPr>
               <w:t>&lt;</w:t>
             </w:r>
-            <w:proofErr w:type="spellStart"/>
-            <w:proofErr w:type="gramStart"/>
             <w:r>
               <w:t>artifactId</w:t>
             </w:r>
-            <w:proofErr w:type="spellEnd"/>
-            <w:proofErr w:type="gramEnd"/>
             <w:r>
               <w:rPr>
                 <w:color w:val="008080"/>
               </w:rPr>
               <w:t>&gt;</w:t>
             </w:r>
-            <w:proofErr w:type="spellStart"/>
             <w:r>
               <w:rPr>
                 <w:color w:val="000000"/>
@@ -1346,7 +1202,6 @@
               </w:rPr>
               <w:t>htmlunit</w:t>
             </w:r>
-            <w:proofErr w:type="spellEnd"/>
             <w:r>
               <w:rPr>
                 <w:color w:val="000000"/>
@@ -1359,11 +1214,9 @@
               </w:rPr>
               <w:t>&lt;/</w:t>
             </w:r>
-            <w:proofErr w:type="spellStart"/>
             <w:r>
               <w:t>artifactId</w:t>
             </w:r>
-            <w:proofErr w:type="spellEnd"/>
             <w:r>
               <w:rPr>
                 <w:color w:val="008080"/>
@@ -1381,11 +1234,9 @@
               </w:rPr>
               <w:t>&lt;</w:t>
             </w:r>
-            <w:proofErr w:type="gramStart"/>
             <w:r>
               <w:t>version</w:t>
             </w:r>
-            <w:proofErr w:type="gramEnd"/>
             <w:r>
               <w:rPr>
                 <w:color w:val="008080"/>
@@ -1439,14 +1290,12 @@
             <w:tcW w:w="2898" w:type="dxa"/>
           </w:tcPr>
           <w:p>
-            <w:proofErr w:type="spellStart"/>
             <w:r>
               <w:t>PhatomJS</w:t>
             </w:r>
             <w:r>
               <w:t>Driver</w:t>
             </w:r>
-            <w:proofErr w:type="spellEnd"/>
             <w:r>
               <w:t xml:space="preserve"> (Ghost Driver)</w:t>
             </w:r>
@@ -1469,11 +1318,9 @@
               </w:rPr>
               <w:t>&lt;</w:t>
             </w:r>
-            <w:proofErr w:type="gramStart"/>
             <w:r>
               <w:t>dependency</w:t>
             </w:r>
-            <w:proofErr w:type="gramEnd"/>
             <w:r>
               <w:rPr>
                 <w:color w:val="008080"/>
@@ -1491,38 +1338,30 @@
               </w:rPr>
               <w:t>&lt;</w:t>
             </w:r>
-            <w:proofErr w:type="spellStart"/>
-            <w:proofErr w:type="gramStart"/>
             <w:r>
               <w:t>groupId</w:t>
             </w:r>
-            <w:proofErr w:type="spellEnd"/>
-            <w:proofErr w:type="gramEnd"/>
             <w:r>
               <w:rPr>
                 <w:color w:val="008080"/>
               </w:rPr>
               <w:t>&gt;</w:t>
             </w:r>
-            <w:proofErr w:type="spellStart"/>
             <w:r>
               <w:rPr>
                 <w:color w:val="000000"/>
               </w:rPr>
               <w:t>com.github.detro</w:t>
             </w:r>
-            <w:proofErr w:type="spellEnd"/>
             <w:r>
               <w:rPr>
                 <w:color w:val="008080"/>
               </w:rPr>
               <w:t>&lt;/</w:t>
             </w:r>
-            <w:proofErr w:type="spellStart"/>
             <w:r>
               <w:t>groupId</w:t>
             </w:r>
-            <w:proofErr w:type="spellEnd"/>
             <w:r>
               <w:rPr>
                 <w:color w:val="008080"/>
@@ -1541,18 +1380,15 @@
               </w:rPr>
               <w:t>&lt;</w:t>
             </w:r>
-            <w:proofErr w:type="spellStart"/>
             <w:r>
               <w:t>artifactId</w:t>
             </w:r>
-            <w:proofErr w:type="spellEnd"/>
             <w:r>
               <w:rPr>
                 <w:color w:val="008080"/>
               </w:rPr>
               <w:t>&gt;</w:t>
             </w:r>
-            <w:proofErr w:type="spellStart"/>
             <w:r>
               <w:rPr>
                 <w:color w:val="000000"/>
@@ -1560,18 +1396,15 @@
               </w:rPr>
               <w:t>phantomjsdriver</w:t>
             </w:r>
-            <w:proofErr w:type="spellEnd"/>
             <w:r>
               <w:rPr>
                 <w:color w:val="008080"/>
               </w:rPr>
               <w:t>&lt;/</w:t>
             </w:r>
-            <w:proofErr w:type="spellStart"/>
             <w:r>
               <w:t>artifactId</w:t>
             </w:r>
-            <w:proofErr w:type="spellEnd"/>
             <w:r>
               <w:rPr>
                 <w:color w:val="008080"/>
@@ -1589,11 +1422,9 @@
               </w:rPr>
               <w:t>&lt;</w:t>
             </w:r>
-            <w:proofErr w:type="gramStart"/>
             <w:r>
               <w:t>version</w:t>
             </w:r>
-            <w:proofErr w:type="gramEnd"/>
             <w:r>
               <w:rPr>
                 <w:color w:val="008080"/>
@@ -1648,12 +1479,10 @@
             <w:tcW w:w="2898" w:type="dxa"/>
           </w:tcPr>
           <w:p>
-            <w:proofErr w:type="spellStart"/>
             <w:r>
               <w:lastRenderedPageBreak/>
               <w:t>JUnit</w:t>
             </w:r>
-            <w:proofErr w:type="spellEnd"/>
           </w:p>
         </w:tc>
         <w:tc>
@@ -1667,11 +1496,9 @@
               </w:rPr>
               <w:t>&lt;</w:t>
             </w:r>
-            <w:proofErr w:type="gramStart"/>
             <w:r>
               <w:t>dependency</w:t>
             </w:r>
-            <w:proofErr w:type="gramEnd"/>
             <w:r>
               <w:rPr>
                 <w:color w:val="008080"/>
@@ -1689,20 +1516,15 @@
               </w:rPr>
               <w:t>&lt;</w:t>
             </w:r>
-            <w:proofErr w:type="spellStart"/>
-            <w:proofErr w:type="gramStart"/>
             <w:r>
               <w:t>groupId</w:t>
             </w:r>
-            <w:proofErr w:type="spellEnd"/>
-            <w:proofErr w:type="gramEnd"/>
             <w:r>
               <w:rPr>
                 <w:color w:val="008080"/>
               </w:rPr>
               <w:t>&gt;</w:t>
             </w:r>
-            <w:proofErr w:type="spellStart"/>
             <w:r>
               <w:rPr>
                 <w:color w:val="000000"/>
@@ -1710,18 +1532,15 @@
               </w:rPr>
               <w:t>junit</w:t>
             </w:r>
-            <w:proofErr w:type="spellEnd"/>
             <w:r>
               <w:rPr>
                 <w:color w:val="008080"/>
               </w:rPr>
               <w:t>&lt;/</w:t>
             </w:r>
-            <w:proofErr w:type="spellStart"/>
             <w:r>
               <w:t>groupId</w:t>
             </w:r>
-            <w:proofErr w:type="spellEnd"/>
             <w:r>
               <w:rPr>
                 <w:color w:val="008080"/>
@@ -1742,20 +1561,15 @@
               </w:rPr>
               <w:t>&lt;</w:t>
             </w:r>
-            <w:proofErr w:type="spellStart"/>
-            <w:proofErr w:type="gramStart"/>
             <w:r>
               <w:t>artifactId</w:t>
             </w:r>
-            <w:proofErr w:type="spellEnd"/>
-            <w:proofErr w:type="gramEnd"/>
             <w:r>
               <w:rPr>
                 <w:color w:val="008080"/>
               </w:rPr>
               <w:t>&gt;</w:t>
             </w:r>
-            <w:proofErr w:type="spellStart"/>
             <w:r>
               <w:rPr>
                 <w:color w:val="000000"/>
@@ -1763,18 +1577,15 @@
               </w:rPr>
               <w:t>junit</w:t>
             </w:r>
-            <w:proofErr w:type="spellEnd"/>
             <w:r>
               <w:rPr>
                 <w:color w:val="008080"/>
               </w:rPr>
               <w:t>&lt;/</w:t>
             </w:r>
-            <w:proofErr w:type="spellStart"/>
             <w:r>
               <w:t>artifactId</w:t>
             </w:r>
-            <w:proofErr w:type="spellEnd"/>
             <w:r>
               <w:rPr>
                 <w:color w:val="008080"/>
@@ -1795,11 +1606,9 @@
               </w:rPr>
               <w:t>&lt;</w:t>
             </w:r>
-            <w:proofErr w:type="gramStart"/>
             <w:r>
               <w:t>version</w:t>
             </w:r>
-            <w:proofErr w:type="gramEnd"/>
             <w:r>
               <w:rPr>
                 <w:color w:val="008080"/>
@@ -1876,76 +1685,20 @@
               <w:rPr>
                 <w:rFonts w:cs="Monaco"/>
               </w:rPr>
-              <w:t>&lt;</w:t>
-            </w:r>
-            <w:proofErr w:type="gramStart"/>
+              <w:t>&lt;dependency&gt;</w:t>
+            </w:r>
             <w:r>
               <w:rPr>
                 <w:rFonts w:cs="Monaco"/>
               </w:rPr>
-              <w:t>dependency</w:t>
-            </w:r>
-            <w:proofErr w:type="gramEnd"/>
+              <w:tab/>
+            </w:r>
             <w:r>
               <w:rPr>
                 <w:rFonts w:cs="Monaco"/>
               </w:rPr>
-              <w:t>&gt;</w:t>
-            </w:r>
-            <w:r>
-              <w:rPr>
-                <w:rFonts w:cs="Monaco"/>
-              </w:rPr>
               <w:tab/>
-            </w:r>
-            <w:r>
-              <w:rPr>
-                <w:rFonts w:cs="Monaco"/>
-              </w:rPr>
-              <w:tab/>
-              <w:t>&lt;</w:t>
-            </w:r>
-            <w:proofErr w:type="spellStart"/>
-            <w:r>
-              <w:rPr>
-                <w:rFonts w:cs="Monaco"/>
-              </w:rPr>
-              <w:t>groupId</w:t>
-            </w:r>
-            <w:proofErr w:type="spellEnd"/>
-            <w:r>
-              <w:rPr>
-                <w:rFonts w:cs="Monaco"/>
-              </w:rPr>
-              <w:t>&gt;</w:t>
-            </w:r>
-            <w:proofErr w:type="spellStart"/>
-            <w:r>
-              <w:rPr>
-                <w:rFonts w:cs="Monaco"/>
-              </w:rPr>
-              <w:t>org.springframework</w:t>
-            </w:r>
-            <w:proofErr w:type="spellEnd"/>
-            <w:r>
-              <w:rPr>
-                <w:rFonts w:cs="Monaco"/>
-              </w:rPr>
-              <w:t>&lt;/</w:t>
-            </w:r>
-            <w:proofErr w:type="spellStart"/>
-            <w:r>
-              <w:rPr>
-                <w:rFonts w:cs="Monaco"/>
-              </w:rPr>
-              <w:t>groupId</w:t>
-            </w:r>
-            <w:proofErr w:type="spellEnd"/>
-            <w:r>
-              <w:rPr>
-                <w:rFonts w:cs="Monaco"/>
-              </w:rPr>
-              <w:t>&gt;</w:t>
+              <w:t>&lt;groupId&gt;org.springframework&lt;/groupId&gt;</w:t>
             </w:r>
           </w:p>
           <w:p>
@@ -1968,37 +1721,7 @@
               <w:rPr>
                 <w:rFonts w:cs="Monaco"/>
               </w:rPr>
-              <w:t>&lt;</w:t>
-            </w:r>
-            <w:proofErr w:type="spellStart"/>
-            <w:proofErr w:type="gramStart"/>
-            <w:r>
-              <w:rPr>
-                <w:rFonts w:cs="Monaco"/>
-              </w:rPr>
-              <w:t>artifactId</w:t>
-            </w:r>
-            <w:proofErr w:type="spellEnd"/>
-            <w:proofErr w:type="gramEnd"/>
-            <w:r>
-              <w:rPr>
-                <w:rFonts w:cs="Monaco"/>
-              </w:rPr>
-              <w:t>&gt;spring-context&lt;/</w:t>
-            </w:r>
-            <w:proofErr w:type="spellStart"/>
-            <w:r>
-              <w:rPr>
-                <w:rFonts w:cs="Monaco"/>
-              </w:rPr>
-              <w:t>artifactId</w:t>
-            </w:r>
-            <w:proofErr w:type="spellEnd"/>
-            <w:r>
-              <w:rPr>
-                <w:rFonts w:cs="Monaco"/>
-              </w:rPr>
-              <w:t>&gt;</w:t>
+              <w:t>&lt;artifactId&gt;spring-context&lt;/artifactId&gt;</w:t>
             </w:r>
           </w:p>
           <w:p>
@@ -2021,34 +1744,382 @@
               <w:rPr>
                 <w:rFonts w:cs="Monaco"/>
               </w:rPr>
+              <w:t>&lt;version&gt;4.3.3.RELEASE&lt;/version&gt;</w:t>
+            </w:r>
+          </w:p>
+          <w:p>
+            <w:pPr>
+              <w:rPr>
+                <w:color w:val="008080"/>
+              </w:rPr>
+            </w:pPr>
+            <w:r>
+              <w:rPr>
+                <w:rFonts w:cs="Monaco"/>
+              </w:rPr>
+              <w:t>&lt;/dependency&gt;</w:t>
+            </w:r>
+          </w:p>
+        </w:tc>
+      </w:tr>
+      <w:tr>
+        <w:trPr>
+          <w:trHeight w:val="1817"/>
+        </w:trPr>
+        <w:tc>
+          <w:tcPr>
+            <w:tcW w:w="2898" w:type="dxa"/>
+          </w:tcPr>
+          <w:p>
+            <w:r>
+              <w:t>Log4j</w:t>
+            </w:r>
+          </w:p>
+        </w:tc>
+        <w:tc>
+          <w:tcPr>
+            <w:tcW w:w="5958" w:type="dxa"/>
+          </w:tcPr>
+          <w:p>
+            <w:pPr>
+              <w:rPr>
+                <w:color w:val="000000"/>
+              </w:rPr>
+            </w:pPr>
+            <w:r>
+              <w:rPr>
+                <w:color w:val="008080"/>
+              </w:rPr>
               <w:t>&lt;</w:t>
             </w:r>
-            <w:proofErr w:type="gramStart"/>
-            <w:r>
-              <w:rPr>
-                <w:rFonts w:cs="Monaco"/>
-              </w:rPr>
+            <w:r>
+              <w:t>dependency</w:t>
+            </w:r>
+            <w:r>
+              <w:rPr>
+                <w:color w:val="008080"/>
+              </w:rPr>
+              <w:t>&gt;</w:t>
+            </w:r>
+          </w:p>
+          <w:p>
+            <w:pPr>
+              <w:ind w:left="720"/>
+            </w:pPr>
+            <w:r>
+              <w:rPr>
+                <w:color w:val="008080"/>
+              </w:rPr>
+              <w:t>&lt;</w:t>
+            </w:r>
+            <w:r>
+              <w:t>groupId</w:t>
+            </w:r>
+            <w:r>
+              <w:rPr>
+                <w:color w:val="008080"/>
+              </w:rPr>
+              <w:t>&gt;</w:t>
+            </w:r>
+            <w:r>
+              <w:rPr>
+                <w:color w:val="000000"/>
+              </w:rPr>
+              <w:t>org.apache.logging.log4j</w:t>
+            </w:r>
+            <w:r>
+              <w:rPr>
+                <w:color w:val="008080"/>
+              </w:rPr>
+              <w:t>&lt;/</w:t>
+            </w:r>
+            <w:r>
+              <w:t>groupId</w:t>
+            </w:r>
+            <w:r>
+              <w:rPr>
+                <w:color w:val="008080"/>
+              </w:rPr>
+              <w:t>&gt;</w:t>
+            </w:r>
+          </w:p>
+          <w:p>
+            <w:pPr>
+              <w:ind w:left="720"/>
+            </w:pPr>
+            <w:r>
+              <w:rPr>
+                <w:color w:val="008080"/>
+              </w:rPr>
+              <w:t>&lt;</w:t>
+            </w:r>
+            <w:r>
+              <w:t>artifactId</w:t>
+            </w:r>
+            <w:r>
+              <w:rPr>
+                <w:color w:val="008080"/>
+              </w:rPr>
+              <w:t>&gt;</w:t>
+            </w:r>
+            <w:r>
+              <w:rPr>
+                <w:color w:val="000000"/>
+              </w:rPr>
+              <w:t>log4j-</w:t>
+            </w:r>
+            <w:r>
+              <w:rPr>
+                <w:color w:val="000000"/>
+                <w:u w:val="single"/>
+              </w:rPr>
+              <w:t>api</w:t>
+            </w:r>
+            <w:r>
+              <w:rPr>
+                <w:color w:val="008080"/>
+              </w:rPr>
+              <w:t>&lt;/</w:t>
+            </w:r>
+            <w:r>
+              <w:t>artifactId</w:t>
+            </w:r>
+            <w:r>
+              <w:rPr>
+                <w:color w:val="008080"/>
+              </w:rPr>
+              <w:t>&gt;</w:t>
+            </w:r>
+          </w:p>
+          <w:p>
+            <w:pPr>
+              <w:ind w:left="720"/>
+            </w:pPr>
+            <w:r>
+              <w:rPr>
+                <w:color w:val="008080"/>
+              </w:rPr>
+              <w:t>&lt;</w:t>
+            </w:r>
+            <w:r>
               <w:t>version</w:t>
             </w:r>
-            <w:proofErr w:type="gramEnd"/>
-            <w:r>
-              <w:rPr>
-                <w:rFonts w:cs="Monaco"/>
-              </w:rPr>
-              <w:t>&gt;4.3.3.RELEASE&lt;/version&gt;</w:t>
+            <w:r>
+              <w:rPr>
+                <w:color w:val="008080"/>
+              </w:rPr>
+              <w:t>&gt;</w:t>
+            </w:r>
+            <w:r>
+              <w:rPr>
+                <w:color w:val="000000"/>
+              </w:rPr>
+              <w:t>2.7</w:t>
+            </w:r>
+            <w:r>
+              <w:rPr>
+                <w:color w:val="008080"/>
+              </w:rPr>
+              <w:t>&lt;/</w:t>
+            </w:r>
+            <w:r>
+              <w:t>version</w:t>
+            </w:r>
+            <w:r>
+              <w:rPr>
+                <w:color w:val="008080"/>
+              </w:rPr>
+              <w:t>&gt;</w:t>
+            </w:r>
+          </w:p>
+          <w:p>
+            <w:r>
+              <w:rPr>
+                <w:color w:val="008080"/>
+              </w:rPr>
+              <w:t>&lt;/</w:t>
+            </w:r>
+            <w:r>
+              <w:t>dependency</w:t>
+            </w:r>
+            <w:r>
+              <w:rPr>
+                <w:color w:val="008080"/>
+              </w:rPr>
+              <w:t>&gt;</w:t>
+            </w:r>
+          </w:p>
+          <w:p>
+            <w:r>
+              <w:rPr>
+                <w:color w:val="008080"/>
+              </w:rPr>
+              <w:t>&lt;</w:t>
+            </w:r>
+            <w:r>
+              <w:t>dependency</w:t>
+            </w:r>
+            <w:r>
+              <w:rPr>
+                <w:color w:val="008080"/>
+              </w:rPr>
+              <w:t>&gt;</w:t>
+            </w:r>
+          </w:p>
+          <w:p>
+            <w:r>
+              <w:rPr>
+                <w:color w:val="000000"/>
+              </w:rPr>
+              <w:tab/>
+              <w:t xml:space="preserve"> </w:t>
+            </w:r>
+            <w:r>
+              <w:rPr>
+                <w:color w:val="008080"/>
+              </w:rPr>
+              <w:t>&lt;</w:t>
+            </w:r>
+            <w:r>
+              <w:t>groupId</w:t>
+            </w:r>
+            <w:r>
+              <w:rPr>
+                <w:color w:val="008080"/>
+              </w:rPr>
+              <w:t>&gt;</w:t>
+            </w:r>
+            <w:r>
+              <w:rPr>
+                <w:color w:val="000000"/>
+              </w:rPr>
+              <w:t>org.apache.logging.log4j</w:t>
+            </w:r>
+            <w:r>
+              <w:rPr>
+                <w:color w:val="008080"/>
+              </w:rPr>
+              <w:t>&lt;/</w:t>
+            </w:r>
+            <w:r>
+              <w:t>groupId</w:t>
+            </w:r>
+            <w:r>
+              <w:rPr>
+                <w:color w:val="008080"/>
+              </w:rPr>
+              <w:t>&gt;</w:t>
             </w:r>
           </w:p>
           <w:p>
             <w:pPr>
-              <w:rPr>
-                <w:color w:val="008080"/>
-              </w:rPr>
+              <w:ind w:left="720"/>
             </w:pPr>
             <w:r>
               <w:rPr>
-                <w:rFonts w:cs="Monaco"/>
-              </w:rPr>
-              <w:t>&lt;/dependency&gt;</w:t>
+                <w:color w:val="000000"/>
+              </w:rPr>
+              <w:t xml:space="preserve"> </w:t>
+            </w:r>
+            <w:r>
+              <w:rPr>
+                <w:color w:val="008080"/>
+              </w:rPr>
+              <w:t>&lt;</w:t>
+            </w:r>
+            <w:r>
+              <w:t>artifactId</w:t>
+            </w:r>
+            <w:r>
+              <w:rPr>
+                <w:color w:val="008080"/>
+              </w:rPr>
+              <w:t>&gt;</w:t>
+            </w:r>
+            <w:r>
+              <w:rPr>
+                <w:color w:val="000000"/>
+              </w:rPr>
+              <w:t>log4j-core</w:t>
+            </w:r>
+            <w:r>
+              <w:rPr>
+                <w:color w:val="008080"/>
+              </w:rPr>
+              <w:t>&lt;/</w:t>
+            </w:r>
+            <w:r>
+              <w:t>artifactId</w:t>
+            </w:r>
+            <w:r>
+              <w:rPr>
+                <w:color w:val="008080"/>
+              </w:rPr>
+              <w:t>&gt;</w:t>
+            </w:r>
+          </w:p>
+          <w:p>
+            <w:pPr>
+              <w:ind w:left="720"/>
+            </w:pPr>
+            <w:r>
+              <w:rPr>
+                <w:color w:val="000000"/>
+              </w:rPr>
+              <w:t xml:space="preserve"> </w:t>
+            </w:r>
+            <w:r>
+              <w:rPr>
+                <w:color w:val="008080"/>
+              </w:rPr>
+              <w:t>&lt;</w:t>
+            </w:r>
+            <w:r>
+              <w:t>version</w:t>
+            </w:r>
+            <w:r>
+              <w:rPr>
+                <w:color w:val="008080"/>
+              </w:rPr>
+              <w:t>&gt;</w:t>
+            </w:r>
+            <w:r>
+              <w:rPr>
+                <w:color w:val="000000"/>
+              </w:rPr>
+              <w:t>2.7</w:t>
+            </w:r>
+            <w:r>
+              <w:rPr>
+                <w:color w:val="008080"/>
+              </w:rPr>
+              <w:t>&lt;/</w:t>
+            </w:r>
+            <w:r>
+              <w:t>version</w:t>
+            </w:r>
+            <w:r>
+              <w:rPr>
+                <w:color w:val="008080"/>
+              </w:rPr>
+              <w:t>&gt;</w:t>
+            </w:r>
+          </w:p>
+          <w:p>
+            <w:r>
+              <w:rPr>
+                <w:color w:val="008080"/>
+              </w:rPr>
+              <w:t>&lt;/</w:t>
+            </w:r>
+            <w:r>
+              <w:t>dependency</w:t>
+            </w:r>
+            <w:r>
+              <w:rPr>
+                <w:color w:val="008080"/>
+              </w:rPr>
+              <w:t>&gt;</w:t>
             </w:r>
           </w:p>
         </w:tc>
@@ -2057,15 +2128,7 @@
     <w:p/>
     <w:p>
       <w:r>
-        <w:t xml:space="preserve">The steps to install </w:t>
-      </w:r>
-      <w:proofErr w:type="spellStart"/>
-      <w:r>
-        <w:t>PhantomJS</w:t>
-      </w:r>
-      <w:proofErr w:type="spellEnd"/>
-      <w:r>
-        <w:t xml:space="preserve"> below are to be executed on the server where Jenkins is hosted.  </w:t>
+        <w:t xml:space="preserve">The steps to install PhantomJS below are to be executed on the server where Jenkins is hosted.  </w:t>
       </w:r>
     </w:p>
     <w:p/>
@@ -2087,13 +2150,8 @@
           </w:tcPr>
           <w:p>
             <w:r>
-              <w:t xml:space="preserve">Install </w:t>
-            </w:r>
-            <w:proofErr w:type="spellStart"/>
-            <w:r>
-              <w:t>PhantomJS</w:t>
-            </w:r>
-            <w:proofErr w:type="spellEnd"/>
+              <w:t>Install PhantomJS</w:t>
+            </w:r>
           </w:p>
         </w:tc>
         <w:tc>
@@ -2211,8 +2269,6 @@
                 <w:bdr w:val="none" w:sz="0" w:space="0" w:color="auto" w:frame="1"/>
               </w:rPr>
             </w:pPr>
-            <w:proofErr w:type="spellStart"/>
-            <w:proofErr w:type="gramStart"/>
             <w:r>
               <w:rPr>
                 <w:rStyle w:val="HTMLCode"/>
@@ -2220,42 +2276,62 @@
                 <w:color w:val="333333"/>
                 <w:bdr w:val="none" w:sz="0" w:space="0" w:color="auto" w:frame="1"/>
               </w:rPr>
-              <w:t>sudo</w:t>
-            </w:r>
-            <w:proofErr w:type="spellEnd"/>
-            <w:proofErr w:type="gramEnd"/>
-            <w:r>
+              <w:t xml:space="preserve">sudo apt-get update </w:t>
+            </w:r>
+          </w:p>
+          <w:p>
+            <w:pPr>
               <w:rPr>
                 <w:rStyle w:val="HTMLCode"/>
                 <w:rFonts w:ascii="Consolas" w:hAnsi="Consolas"/>
                 <w:color w:val="333333"/>
                 <w:bdr w:val="none" w:sz="0" w:space="0" w:color="auto" w:frame="1"/>
               </w:rPr>
-              <w:t xml:space="preserve"> apt-get update </w:t>
-            </w:r>
-          </w:p>
-          <w:p>
-            <w:pPr>
+            </w:pPr>
+            <w:r>
               <w:rPr>
                 <w:rStyle w:val="HTMLCode"/>
                 <w:rFonts w:ascii="Consolas" w:hAnsi="Consolas"/>
                 <w:color w:val="333333"/>
                 <w:bdr w:val="none" w:sz="0" w:space="0" w:color="auto" w:frame="1"/>
               </w:rPr>
+              <w:t xml:space="preserve">sudo apt-get install build-essential chrpath libssl-dev libxft-dev </w:t>
+            </w:r>
+          </w:p>
+          <w:p>
+            <w:pPr>
+              <w:rPr>
+                <w:rFonts w:ascii="Consolas" w:hAnsi="Consolas"/>
+                <w:color w:val="333333"/>
+                <w:sz w:val="20"/>
+                <w:szCs w:val="20"/>
+              </w:rPr>
             </w:pPr>
-            <w:proofErr w:type="spellStart"/>
-            <w:proofErr w:type="gramStart"/>
-            <w:r>
+          </w:p>
+          <w:p>
+            <w:pPr>
+              <w:rPr>
+                <w:rFonts w:ascii="Helvetica" w:hAnsi="Helvetica"/>
+                <w:color w:val="333333"/>
+              </w:rPr>
+            </w:pPr>
+            <w:r>
+              <w:rPr>
+                <w:rFonts w:ascii="Helvetica" w:hAnsi="Helvetica"/>
+                <w:color w:val="333333"/>
+              </w:rPr>
+              <w:t>Install these packages needed by PhantomJS to work correctly.</w:t>
+            </w:r>
+          </w:p>
+          <w:p>
+            <w:pPr>
               <w:rPr>
                 <w:rStyle w:val="HTMLCode"/>
                 <w:rFonts w:ascii="Consolas" w:hAnsi="Consolas"/>
                 <w:color w:val="333333"/>
                 <w:bdr w:val="none" w:sz="0" w:space="0" w:color="auto" w:frame="1"/>
               </w:rPr>
-              <w:t>sudo</w:t>
-            </w:r>
-            <w:proofErr w:type="spellEnd"/>
-            <w:proofErr w:type="gramEnd"/>
+            </w:pPr>
             <w:r>
               <w:rPr>
                 <w:rStyle w:val="HTMLCode"/>
@@ -2263,19 +2339,18 @@
                 <w:color w:val="333333"/>
                 <w:bdr w:val="none" w:sz="0" w:space="0" w:color="auto" w:frame="1"/>
               </w:rPr>
-              <w:t xml:space="preserve"> apt-get install build-essential </w:t>
-            </w:r>
-            <w:proofErr w:type="spellStart"/>
-            <w:r>
+              <w:t xml:space="preserve">sudo apt-get install libfreetype6 libfreetype6-dev </w:t>
+            </w:r>
+          </w:p>
+          <w:p>
+            <w:pPr>
               <w:rPr>
                 <w:rStyle w:val="HTMLCode"/>
                 <w:rFonts w:ascii="Consolas" w:hAnsi="Consolas"/>
                 <w:color w:val="333333"/>
                 <w:bdr w:val="none" w:sz="0" w:space="0" w:color="auto" w:frame="1"/>
               </w:rPr>
-              <w:t>chrpath</w:t>
-            </w:r>
-            <w:proofErr w:type="spellEnd"/>
+            </w:pPr>
             <w:r>
               <w:rPr>
                 <w:rStyle w:val="HTMLCode"/>
@@ -2283,47 +2358,7 @@
                 <w:color w:val="333333"/>
                 <w:bdr w:val="none" w:sz="0" w:space="0" w:color="auto" w:frame="1"/>
               </w:rPr>
-              <w:t xml:space="preserve"> </w:t>
-            </w:r>
-            <w:proofErr w:type="spellStart"/>
-            <w:r>
-              <w:rPr>
-                <w:rStyle w:val="HTMLCode"/>
-                <w:rFonts w:ascii="Consolas" w:hAnsi="Consolas"/>
-                <w:color w:val="333333"/>
-                <w:bdr w:val="none" w:sz="0" w:space="0" w:color="auto" w:frame="1"/>
-              </w:rPr>
-              <w:t>libssl-dev</w:t>
-            </w:r>
-            <w:proofErr w:type="spellEnd"/>
-            <w:r>
-              <w:rPr>
-                <w:rStyle w:val="HTMLCode"/>
-                <w:rFonts w:ascii="Consolas" w:hAnsi="Consolas"/>
-                <w:color w:val="333333"/>
-                <w:bdr w:val="none" w:sz="0" w:space="0" w:color="auto" w:frame="1"/>
-              </w:rPr>
-              <w:t xml:space="preserve"> </w:t>
-            </w:r>
-            <w:proofErr w:type="spellStart"/>
-            <w:r>
-              <w:rPr>
-                <w:rStyle w:val="HTMLCode"/>
-                <w:rFonts w:ascii="Consolas" w:hAnsi="Consolas"/>
-                <w:color w:val="333333"/>
-                <w:bdr w:val="none" w:sz="0" w:space="0" w:color="auto" w:frame="1"/>
-              </w:rPr>
-              <w:t>libxft-dev</w:t>
-            </w:r>
-            <w:proofErr w:type="spellEnd"/>
-            <w:r>
-              <w:rPr>
-                <w:rStyle w:val="HTMLCode"/>
-                <w:rFonts w:ascii="Consolas" w:hAnsi="Consolas"/>
-                <w:color w:val="333333"/>
-                <w:bdr w:val="none" w:sz="0" w:space="0" w:color="auto" w:frame="1"/>
-              </w:rPr>
-              <w:t xml:space="preserve"> </w:t>
+              <w:t xml:space="preserve">sudo apt-get install libfontconfig1 libfontconfig1-dev </w:t>
             </w:r>
           </w:p>
           <w:p>
@@ -2348,111 +2383,6 @@
                 <w:rFonts w:ascii="Helvetica" w:hAnsi="Helvetica"/>
                 <w:color w:val="333333"/>
               </w:rPr>
-              <w:t xml:space="preserve">Install these packages needed by </w:t>
-            </w:r>
-            <w:proofErr w:type="spellStart"/>
-            <w:r>
-              <w:rPr>
-                <w:rFonts w:ascii="Helvetica" w:hAnsi="Helvetica"/>
-                <w:color w:val="333333"/>
-              </w:rPr>
-              <w:t>PhantomJS</w:t>
-            </w:r>
-            <w:proofErr w:type="spellEnd"/>
-            <w:r>
-              <w:rPr>
-                <w:rFonts w:ascii="Helvetica" w:hAnsi="Helvetica"/>
-                <w:color w:val="333333"/>
-              </w:rPr>
-              <w:t xml:space="preserve"> to work correctly.</w:t>
-            </w:r>
-          </w:p>
-          <w:p>
-            <w:pPr>
-              <w:rPr>
-                <w:rStyle w:val="HTMLCode"/>
-                <w:rFonts w:ascii="Consolas" w:hAnsi="Consolas"/>
-                <w:color w:val="333333"/>
-                <w:bdr w:val="none" w:sz="0" w:space="0" w:color="auto" w:frame="1"/>
-              </w:rPr>
-            </w:pPr>
-            <w:proofErr w:type="spellStart"/>
-            <w:proofErr w:type="gramStart"/>
-            <w:r>
-              <w:rPr>
-                <w:rStyle w:val="HTMLCode"/>
-                <w:rFonts w:ascii="Consolas" w:hAnsi="Consolas"/>
-                <w:color w:val="333333"/>
-                <w:bdr w:val="none" w:sz="0" w:space="0" w:color="auto" w:frame="1"/>
-              </w:rPr>
-              <w:t>sudo</w:t>
-            </w:r>
-            <w:proofErr w:type="spellEnd"/>
-            <w:proofErr w:type="gramEnd"/>
-            <w:r>
-              <w:rPr>
-                <w:rStyle w:val="HTMLCode"/>
-                <w:rFonts w:ascii="Consolas" w:hAnsi="Consolas"/>
-                <w:color w:val="333333"/>
-                <w:bdr w:val="none" w:sz="0" w:space="0" w:color="auto" w:frame="1"/>
-              </w:rPr>
-              <w:t xml:space="preserve"> apt-get install libfreetype6 libfreetype6-dev </w:t>
-            </w:r>
-          </w:p>
-          <w:p>
-            <w:pPr>
-              <w:rPr>
-                <w:rStyle w:val="HTMLCode"/>
-                <w:rFonts w:ascii="Consolas" w:hAnsi="Consolas"/>
-                <w:color w:val="333333"/>
-                <w:bdr w:val="none" w:sz="0" w:space="0" w:color="auto" w:frame="1"/>
-              </w:rPr>
-            </w:pPr>
-            <w:proofErr w:type="spellStart"/>
-            <w:proofErr w:type="gramStart"/>
-            <w:r>
-              <w:rPr>
-                <w:rStyle w:val="HTMLCode"/>
-                <w:rFonts w:ascii="Consolas" w:hAnsi="Consolas"/>
-                <w:color w:val="333333"/>
-                <w:bdr w:val="none" w:sz="0" w:space="0" w:color="auto" w:frame="1"/>
-              </w:rPr>
-              <w:t>sudo</w:t>
-            </w:r>
-            <w:proofErr w:type="spellEnd"/>
-            <w:proofErr w:type="gramEnd"/>
-            <w:r>
-              <w:rPr>
-                <w:rStyle w:val="HTMLCode"/>
-                <w:rFonts w:ascii="Consolas" w:hAnsi="Consolas"/>
-                <w:color w:val="333333"/>
-                <w:bdr w:val="none" w:sz="0" w:space="0" w:color="auto" w:frame="1"/>
-              </w:rPr>
-              <w:t xml:space="preserve"> apt-get install libfontconfig1 libfontconfig1-dev </w:t>
-            </w:r>
-          </w:p>
-          <w:p>
-            <w:pPr>
-              <w:rPr>
-                <w:rFonts w:ascii="Consolas" w:hAnsi="Consolas"/>
-                <w:color w:val="333333"/>
-                <w:sz w:val="20"/>
-                <w:szCs w:val="20"/>
-              </w:rPr>
-            </w:pPr>
-          </w:p>
-          <w:p>
-            <w:pPr>
-              <w:rPr>
-                <w:rFonts w:ascii="Helvetica" w:hAnsi="Helvetica"/>
-                <w:color w:val="333333"/>
-              </w:rPr>
-            </w:pPr>
-            <w:r>
-              <w:rPr>
-                <w:rFonts w:ascii="Helvetica" w:hAnsi="Helvetica"/>
-                <w:color w:val="333333"/>
-              </w:rPr>
               <w:t>Get it from the</w:t>
             </w:r>
             <w:r>
@@ -2464,23 +2394,13 @@
               <w:t> </w:t>
             </w:r>
             <w:hyperlink r:id="rId7" w:history="1">
-              <w:proofErr w:type="spellStart"/>
               <w:r>
                 <w:rPr>
                   <w:rStyle w:val="Hyperlink"/>
                   <w:rFonts w:ascii="Helvetica" w:hAnsi="Helvetica"/>
                   <w:color w:val="4078C0"/>
                 </w:rPr>
-                <w:t>PhantomJS</w:t>
-              </w:r>
-              <w:proofErr w:type="spellEnd"/>
-              <w:r>
-                <w:rPr>
-                  <w:rStyle w:val="Hyperlink"/>
-                  <w:rFonts w:ascii="Helvetica" w:hAnsi="Helvetica"/>
-                  <w:color w:val="4078C0"/>
-                </w:rPr>
-                <w:t xml:space="preserve"> website</w:t>
+                <w:t>PhantomJS website</w:t>
               </w:r>
             </w:hyperlink>
             <w:r>
@@ -2519,7 +2439,6 @@
                 <w:bdr w:val="none" w:sz="0" w:space="0" w:color="auto" w:frame="1"/>
               </w:rPr>
             </w:pPr>
-            <w:proofErr w:type="gramStart"/>
             <w:r>
               <w:rPr>
                 <w:rStyle w:val="HTMLCode"/>
@@ -2527,41 +2446,93 @@
                 <w:color w:val="333333"/>
                 <w:bdr w:val="none" w:sz="0" w:space="0" w:color="auto" w:frame="1"/>
               </w:rPr>
-              <w:t>export</w:t>
-            </w:r>
-            <w:proofErr w:type="gramEnd"/>
-            <w:r>
+              <w:t xml:space="preserve">export PHANTOM_JS="phantomjs-2.1.1-linux-x86_64" </w:t>
+            </w:r>
+          </w:p>
+          <w:p>
+            <w:pPr>
               <w:rPr>
                 <w:rStyle w:val="HTMLCode"/>
                 <w:rFonts w:ascii="Consolas" w:hAnsi="Consolas"/>
                 <w:color w:val="333333"/>
                 <w:bdr w:val="none" w:sz="0" w:space="0" w:color="auto" w:frame="1"/>
               </w:rPr>
-              <w:t xml:space="preserve"> PHANTOM_JS="phantomjs-2.1.1-linux-x86_64" </w:t>
-            </w:r>
-          </w:p>
-          <w:p>
-            <w:pPr>
+            </w:pPr>
+            <w:r>
               <w:rPr>
                 <w:rStyle w:val="HTMLCode"/>
                 <w:rFonts w:ascii="Consolas" w:hAnsi="Consolas"/>
                 <w:color w:val="333333"/>
                 <w:bdr w:val="none" w:sz="0" w:space="0" w:color="auto" w:frame="1"/>
               </w:rPr>
+              <w:t xml:space="preserve">wget https://bitbucket.org/ariya/phantomjs/downloads/$PHANTOM_JS.tar.bz2 sudo tar xvjf $PHANTOM_JS.tar.bz2 </w:t>
+            </w:r>
+          </w:p>
+          <w:p>
+            <w:pPr>
+              <w:rPr>
+                <w:rFonts w:ascii="Consolas" w:hAnsi="Consolas"/>
+                <w:color w:val="333333"/>
+                <w:sz w:val="20"/>
+                <w:szCs w:val="20"/>
+              </w:rPr>
             </w:pPr>
-            <w:proofErr w:type="spellStart"/>
-            <w:proofErr w:type="gramStart"/>
-            <w:r>
+          </w:p>
+          <w:p>
+            <w:pPr>
+              <w:rPr>
+                <w:rFonts w:ascii="Helvetica" w:hAnsi="Helvetica"/>
+                <w:color w:val="333333"/>
+              </w:rPr>
+            </w:pPr>
+            <w:r>
+              <w:rPr>
+                <w:rFonts w:ascii="Helvetica" w:hAnsi="Helvetica"/>
+                <w:color w:val="333333"/>
+              </w:rPr>
+              <w:t>Once downloaded, move Phantomjs folder to</w:t>
+            </w:r>
+            <w:r>
+              <w:rPr>
+                <w:rStyle w:val="apple-converted-space"/>
+                <w:rFonts w:ascii="Helvetica" w:hAnsi="Helvetica"/>
+                <w:color w:val="333333"/>
+              </w:rPr>
+              <w:t> </w:t>
+            </w:r>
+            <w:r>
+              <w:rPr>
+                <w:rStyle w:val="HTMLCode"/>
+                <w:rFonts w:ascii="Consolas" w:hAnsi="Consolas"/>
+                <w:color w:val="333333"/>
+              </w:rPr>
+              <w:t>/usr/local/share/</w:t>
+            </w:r>
+            <w:r>
+              <w:rPr>
+                <w:rStyle w:val="apple-converted-space"/>
+                <w:rFonts w:ascii="Helvetica" w:hAnsi="Helvetica"/>
+                <w:color w:val="333333"/>
+              </w:rPr>
+              <w:t> </w:t>
+            </w:r>
+            <w:r>
+              <w:rPr>
+                <w:rFonts w:ascii="Helvetica" w:hAnsi="Helvetica"/>
+                <w:color w:val="333333"/>
+              </w:rPr>
+              <w:t>and create a symlink:</w:t>
+            </w:r>
+          </w:p>
+          <w:p>
+            <w:pPr>
               <w:rPr>
                 <w:rStyle w:val="HTMLCode"/>
                 <w:rFonts w:ascii="Consolas" w:hAnsi="Consolas"/>
                 <w:color w:val="333333"/>
                 <w:bdr w:val="none" w:sz="0" w:space="0" w:color="auto" w:frame="1"/>
               </w:rPr>
-              <w:t>wget</w:t>
-            </w:r>
-            <w:proofErr w:type="spellEnd"/>
-            <w:proofErr w:type="gramEnd"/>
+            </w:pPr>
             <w:r>
               <w:rPr>
                 <w:rStyle w:val="HTMLCode"/>
@@ -2569,19 +2540,18 @@
                 <w:color w:val="333333"/>
                 <w:bdr w:val="none" w:sz="0" w:space="0" w:color="auto" w:frame="1"/>
               </w:rPr>
-              <w:t xml:space="preserve"> https://bitbucket.org/ariya/phantomjs/downloads/$PHANTOM_JS.tar.bz2 </w:t>
-            </w:r>
-            <w:proofErr w:type="spellStart"/>
-            <w:r>
+              <w:t xml:space="preserve">sudo mv $PHANTOM_JS /usr/local/share </w:t>
+            </w:r>
+          </w:p>
+          <w:p>
+            <w:pPr>
               <w:rPr>
                 <w:rStyle w:val="HTMLCode"/>
                 <w:rFonts w:ascii="Consolas" w:hAnsi="Consolas"/>
                 <w:color w:val="333333"/>
                 <w:bdr w:val="none" w:sz="0" w:space="0" w:color="auto" w:frame="1"/>
               </w:rPr>
-              <w:t>sudo</w:t>
-            </w:r>
-            <w:proofErr w:type="spellEnd"/>
+            </w:pPr>
             <w:r>
               <w:rPr>
                 <w:rStyle w:val="HTMLCode"/>
@@ -2589,9 +2559,41 @@
                 <w:color w:val="333333"/>
                 <w:bdr w:val="none" w:sz="0" w:space="0" w:color="auto" w:frame="1"/>
               </w:rPr>
-              <w:t xml:space="preserve"> tar </w:t>
-            </w:r>
-            <w:proofErr w:type="spellStart"/>
+              <w:t xml:space="preserve">sudo ln -sf /usr/local/share/$PHANTOM_JS/bin/phantomjs /usr/local/bin </w:t>
+            </w:r>
+          </w:p>
+          <w:p>
+            <w:pPr>
+              <w:rPr>
+                <w:rFonts w:ascii="Consolas" w:hAnsi="Consolas"/>
+                <w:color w:val="333333"/>
+                <w:sz w:val="20"/>
+                <w:szCs w:val="20"/>
+              </w:rPr>
+            </w:pPr>
+          </w:p>
+          <w:p>
+            <w:pPr>
+              <w:rPr>
+                <w:rFonts w:ascii="Helvetica" w:hAnsi="Helvetica"/>
+                <w:color w:val="333333"/>
+              </w:rPr>
+            </w:pPr>
+            <w:r>
+              <w:rPr>
+                <w:rFonts w:ascii="Helvetica" w:hAnsi="Helvetica"/>
+                <w:color w:val="333333"/>
+              </w:rPr>
+              <w:t>Now, It should have PhantomJS properly on your system.</w:t>
+            </w:r>
+          </w:p>
+          <w:p>
+            <w:pPr>
+              <w:rPr>
+                <w:rFonts w:ascii="Consolas" w:hAnsi="Consolas"/>
+                <w:color w:val="333333"/>
+              </w:rPr>
+            </w:pPr>
             <w:r>
               <w:rPr>
                 <w:rStyle w:val="HTMLCode"/>
@@ -2599,378 +2601,7 @@
                 <w:color w:val="333333"/>
                 <w:bdr w:val="none" w:sz="0" w:space="0" w:color="auto" w:frame="1"/>
               </w:rPr>
-              <w:t>xvjf</w:t>
-            </w:r>
-            <w:proofErr w:type="spellEnd"/>
-            <w:r>
-              <w:rPr>
-                <w:rStyle w:val="HTMLCode"/>
-                <w:rFonts w:ascii="Consolas" w:hAnsi="Consolas"/>
-                <w:color w:val="333333"/>
-                <w:bdr w:val="none" w:sz="0" w:space="0" w:color="auto" w:frame="1"/>
-              </w:rPr>
-              <w:t xml:space="preserve"> $PHANTOM_JS.tar.bz2 </w:t>
-            </w:r>
-          </w:p>
-          <w:p>
-            <w:pPr>
-              <w:rPr>
-                <w:rFonts w:ascii="Consolas" w:hAnsi="Consolas"/>
-                <w:color w:val="333333"/>
-                <w:sz w:val="20"/>
-                <w:szCs w:val="20"/>
-              </w:rPr>
-            </w:pPr>
-          </w:p>
-          <w:p>
-            <w:pPr>
-              <w:rPr>
-                <w:rFonts w:ascii="Helvetica" w:hAnsi="Helvetica"/>
-                <w:color w:val="333333"/>
-              </w:rPr>
-            </w:pPr>
-            <w:r>
-              <w:rPr>
-                <w:rFonts w:ascii="Helvetica" w:hAnsi="Helvetica"/>
-                <w:color w:val="333333"/>
-              </w:rPr>
-              <w:t xml:space="preserve">Once downloaded, move </w:t>
-            </w:r>
-            <w:proofErr w:type="spellStart"/>
-            <w:r>
-              <w:rPr>
-                <w:rFonts w:ascii="Helvetica" w:hAnsi="Helvetica"/>
-                <w:color w:val="333333"/>
-              </w:rPr>
-              <w:t>Phantomjs</w:t>
-            </w:r>
-            <w:proofErr w:type="spellEnd"/>
-            <w:r>
-              <w:rPr>
-                <w:rFonts w:ascii="Helvetica" w:hAnsi="Helvetica"/>
-                <w:color w:val="333333"/>
-              </w:rPr>
-              <w:t xml:space="preserve"> folder to</w:t>
-            </w:r>
-            <w:r>
-              <w:rPr>
-                <w:rStyle w:val="apple-converted-space"/>
-                <w:rFonts w:ascii="Helvetica" w:hAnsi="Helvetica"/>
-                <w:color w:val="333333"/>
-              </w:rPr>
-              <w:t> </w:t>
-            </w:r>
-            <w:r>
-              <w:rPr>
-                <w:rStyle w:val="HTMLCode"/>
-                <w:rFonts w:ascii="Consolas" w:hAnsi="Consolas"/>
-                <w:color w:val="333333"/>
-              </w:rPr>
-              <w:t>/</w:t>
-            </w:r>
-            <w:proofErr w:type="spellStart"/>
-            <w:r>
-              <w:rPr>
-                <w:rStyle w:val="HTMLCode"/>
-                <w:rFonts w:ascii="Consolas" w:hAnsi="Consolas"/>
-                <w:color w:val="333333"/>
-              </w:rPr>
-              <w:t>usr</w:t>
-            </w:r>
-            <w:proofErr w:type="spellEnd"/>
-            <w:r>
-              <w:rPr>
-                <w:rStyle w:val="HTMLCode"/>
-                <w:rFonts w:ascii="Consolas" w:hAnsi="Consolas"/>
-                <w:color w:val="333333"/>
-              </w:rPr>
-              <w:t>/local/share/</w:t>
-            </w:r>
-            <w:r>
-              <w:rPr>
-                <w:rStyle w:val="apple-converted-space"/>
-                <w:rFonts w:ascii="Helvetica" w:hAnsi="Helvetica"/>
-                <w:color w:val="333333"/>
-              </w:rPr>
-              <w:t> </w:t>
-            </w:r>
-            <w:r>
-              <w:rPr>
-                <w:rFonts w:ascii="Helvetica" w:hAnsi="Helvetica"/>
-                <w:color w:val="333333"/>
-              </w:rPr>
-              <w:t xml:space="preserve">and create a </w:t>
-            </w:r>
-            <w:proofErr w:type="spellStart"/>
-            <w:r>
-              <w:rPr>
-                <w:rFonts w:ascii="Helvetica" w:hAnsi="Helvetica"/>
-                <w:color w:val="333333"/>
-              </w:rPr>
-              <w:t>symlink</w:t>
-            </w:r>
-            <w:proofErr w:type="spellEnd"/>
-            <w:r>
-              <w:rPr>
-                <w:rFonts w:ascii="Helvetica" w:hAnsi="Helvetica"/>
-                <w:color w:val="333333"/>
-              </w:rPr>
-              <w:t>:</w:t>
-            </w:r>
-          </w:p>
-          <w:p>
-            <w:pPr>
-              <w:rPr>
-                <w:rStyle w:val="HTMLCode"/>
-                <w:rFonts w:ascii="Consolas" w:hAnsi="Consolas"/>
-                <w:color w:val="333333"/>
-                <w:bdr w:val="none" w:sz="0" w:space="0" w:color="auto" w:frame="1"/>
-              </w:rPr>
-            </w:pPr>
-            <w:proofErr w:type="spellStart"/>
-            <w:proofErr w:type="gramStart"/>
-            <w:r>
-              <w:rPr>
-                <w:rStyle w:val="HTMLCode"/>
-                <w:rFonts w:ascii="Consolas" w:hAnsi="Consolas"/>
-                <w:color w:val="333333"/>
-                <w:bdr w:val="none" w:sz="0" w:space="0" w:color="auto" w:frame="1"/>
-              </w:rPr>
-              <w:t>sudo</w:t>
-            </w:r>
-            <w:proofErr w:type="spellEnd"/>
-            <w:proofErr w:type="gramEnd"/>
-            <w:r>
-              <w:rPr>
-                <w:rStyle w:val="HTMLCode"/>
-                <w:rFonts w:ascii="Consolas" w:hAnsi="Consolas"/>
-                <w:color w:val="333333"/>
-                <w:bdr w:val="none" w:sz="0" w:space="0" w:color="auto" w:frame="1"/>
-              </w:rPr>
-              <w:t xml:space="preserve"> mv $PHANTOM_JS /</w:t>
-            </w:r>
-            <w:proofErr w:type="spellStart"/>
-            <w:r>
-              <w:rPr>
-                <w:rStyle w:val="HTMLCode"/>
-                <w:rFonts w:ascii="Consolas" w:hAnsi="Consolas"/>
-                <w:color w:val="333333"/>
-                <w:bdr w:val="none" w:sz="0" w:space="0" w:color="auto" w:frame="1"/>
-              </w:rPr>
-              <w:t>usr</w:t>
-            </w:r>
-            <w:proofErr w:type="spellEnd"/>
-            <w:r>
-              <w:rPr>
-                <w:rStyle w:val="HTMLCode"/>
-                <w:rFonts w:ascii="Consolas" w:hAnsi="Consolas"/>
-                <w:color w:val="333333"/>
-                <w:bdr w:val="none" w:sz="0" w:space="0" w:color="auto" w:frame="1"/>
-              </w:rPr>
-              <w:t xml:space="preserve">/local/share </w:t>
-            </w:r>
-          </w:p>
-          <w:p>
-            <w:pPr>
-              <w:rPr>
-                <w:rStyle w:val="HTMLCode"/>
-                <w:rFonts w:ascii="Consolas" w:hAnsi="Consolas"/>
-                <w:color w:val="333333"/>
-                <w:bdr w:val="none" w:sz="0" w:space="0" w:color="auto" w:frame="1"/>
-              </w:rPr>
-            </w:pPr>
-            <w:proofErr w:type="spellStart"/>
-            <w:proofErr w:type="gramStart"/>
-            <w:r>
-              <w:rPr>
-                <w:rStyle w:val="HTMLCode"/>
-                <w:rFonts w:ascii="Consolas" w:hAnsi="Consolas"/>
-                <w:color w:val="333333"/>
-                <w:bdr w:val="none" w:sz="0" w:space="0" w:color="auto" w:frame="1"/>
-              </w:rPr>
-              <w:t>sudo</w:t>
-            </w:r>
-            <w:proofErr w:type="spellEnd"/>
-            <w:proofErr w:type="gramEnd"/>
-            <w:r>
-              <w:rPr>
-                <w:rStyle w:val="HTMLCode"/>
-                <w:rFonts w:ascii="Consolas" w:hAnsi="Consolas"/>
-                <w:color w:val="333333"/>
-                <w:bdr w:val="none" w:sz="0" w:space="0" w:color="auto" w:frame="1"/>
-              </w:rPr>
-              <w:t xml:space="preserve"> </w:t>
-            </w:r>
-            <w:proofErr w:type="spellStart"/>
-            <w:r>
-              <w:rPr>
-                <w:rStyle w:val="HTMLCode"/>
-                <w:rFonts w:ascii="Consolas" w:hAnsi="Consolas"/>
-                <w:color w:val="333333"/>
-                <w:bdr w:val="none" w:sz="0" w:space="0" w:color="auto" w:frame="1"/>
-              </w:rPr>
-              <w:t>ln</w:t>
-            </w:r>
-            <w:proofErr w:type="spellEnd"/>
-            <w:r>
-              <w:rPr>
-                <w:rStyle w:val="HTMLCode"/>
-                <w:rFonts w:ascii="Consolas" w:hAnsi="Consolas"/>
-                <w:color w:val="333333"/>
-                <w:bdr w:val="none" w:sz="0" w:space="0" w:color="auto" w:frame="1"/>
-              </w:rPr>
-              <w:t xml:space="preserve"> -</w:t>
-            </w:r>
-            <w:proofErr w:type="spellStart"/>
-            <w:r>
-              <w:rPr>
-                <w:rStyle w:val="HTMLCode"/>
-                <w:rFonts w:ascii="Consolas" w:hAnsi="Consolas"/>
-                <w:color w:val="333333"/>
-                <w:bdr w:val="none" w:sz="0" w:space="0" w:color="auto" w:frame="1"/>
-              </w:rPr>
-              <w:t>sf</w:t>
-            </w:r>
-            <w:proofErr w:type="spellEnd"/>
-            <w:r>
-              <w:rPr>
-                <w:rStyle w:val="HTMLCode"/>
-                <w:rFonts w:ascii="Consolas" w:hAnsi="Consolas"/>
-                <w:color w:val="333333"/>
-                <w:bdr w:val="none" w:sz="0" w:space="0" w:color="auto" w:frame="1"/>
-              </w:rPr>
-              <w:t xml:space="preserve"> /</w:t>
-            </w:r>
-            <w:proofErr w:type="spellStart"/>
-            <w:r>
-              <w:rPr>
-                <w:rStyle w:val="HTMLCode"/>
-                <w:rFonts w:ascii="Consolas" w:hAnsi="Consolas"/>
-                <w:color w:val="333333"/>
-                <w:bdr w:val="none" w:sz="0" w:space="0" w:color="auto" w:frame="1"/>
-              </w:rPr>
-              <w:t>usr</w:t>
-            </w:r>
-            <w:proofErr w:type="spellEnd"/>
-            <w:r>
-              <w:rPr>
-                <w:rStyle w:val="HTMLCode"/>
-                <w:rFonts w:ascii="Consolas" w:hAnsi="Consolas"/>
-                <w:color w:val="333333"/>
-                <w:bdr w:val="none" w:sz="0" w:space="0" w:color="auto" w:frame="1"/>
-              </w:rPr>
-              <w:t>/local/share/$PHANTOM_JS/bin/</w:t>
-            </w:r>
-            <w:proofErr w:type="spellStart"/>
-            <w:r>
-              <w:rPr>
-                <w:rStyle w:val="HTMLCode"/>
-                <w:rFonts w:ascii="Consolas" w:hAnsi="Consolas"/>
-                <w:color w:val="333333"/>
-                <w:bdr w:val="none" w:sz="0" w:space="0" w:color="auto" w:frame="1"/>
-              </w:rPr>
-              <w:t>phantomjs</w:t>
-            </w:r>
-            <w:proofErr w:type="spellEnd"/>
-            <w:r>
-              <w:rPr>
-                <w:rStyle w:val="HTMLCode"/>
-                <w:rFonts w:ascii="Consolas" w:hAnsi="Consolas"/>
-                <w:color w:val="333333"/>
-                <w:bdr w:val="none" w:sz="0" w:space="0" w:color="auto" w:frame="1"/>
-              </w:rPr>
-              <w:t xml:space="preserve"> /</w:t>
-            </w:r>
-            <w:proofErr w:type="spellStart"/>
-            <w:r>
-              <w:rPr>
-                <w:rStyle w:val="HTMLCode"/>
-                <w:rFonts w:ascii="Consolas" w:hAnsi="Consolas"/>
-                <w:color w:val="333333"/>
-                <w:bdr w:val="none" w:sz="0" w:space="0" w:color="auto" w:frame="1"/>
-              </w:rPr>
-              <w:t>usr</w:t>
-            </w:r>
-            <w:proofErr w:type="spellEnd"/>
-            <w:r>
-              <w:rPr>
-                <w:rStyle w:val="HTMLCode"/>
-                <w:rFonts w:ascii="Consolas" w:hAnsi="Consolas"/>
-                <w:color w:val="333333"/>
-                <w:bdr w:val="none" w:sz="0" w:space="0" w:color="auto" w:frame="1"/>
-              </w:rPr>
-              <w:t xml:space="preserve">/local/bin </w:t>
-            </w:r>
-          </w:p>
-          <w:p>
-            <w:pPr>
-              <w:rPr>
-                <w:rFonts w:ascii="Consolas" w:hAnsi="Consolas"/>
-                <w:color w:val="333333"/>
-                <w:sz w:val="20"/>
-                <w:szCs w:val="20"/>
-              </w:rPr>
-            </w:pPr>
-          </w:p>
-          <w:p>
-            <w:pPr>
-              <w:rPr>
-                <w:rFonts w:ascii="Helvetica" w:hAnsi="Helvetica"/>
-                <w:color w:val="333333"/>
-              </w:rPr>
-            </w:pPr>
-            <w:r>
-              <w:rPr>
-                <w:rFonts w:ascii="Helvetica" w:hAnsi="Helvetica"/>
-                <w:color w:val="333333"/>
-              </w:rPr>
-              <w:t xml:space="preserve">Now, It should have </w:t>
-            </w:r>
-            <w:proofErr w:type="spellStart"/>
-            <w:r>
-              <w:rPr>
-                <w:rFonts w:ascii="Helvetica" w:hAnsi="Helvetica"/>
-                <w:color w:val="333333"/>
-              </w:rPr>
-              <w:t>PhantomJS</w:t>
-            </w:r>
-            <w:proofErr w:type="spellEnd"/>
-            <w:r>
-              <w:rPr>
-                <w:rFonts w:ascii="Helvetica" w:hAnsi="Helvetica"/>
-                <w:color w:val="333333"/>
-              </w:rPr>
-              <w:t xml:space="preserve"> properly on your system.</w:t>
-            </w:r>
-          </w:p>
-          <w:p>
-            <w:pPr>
-              <w:rPr>
-                <w:rFonts w:ascii="Consolas" w:hAnsi="Consolas"/>
-                <w:color w:val="333333"/>
-              </w:rPr>
-            </w:pPr>
-            <w:proofErr w:type="spellStart"/>
-            <w:proofErr w:type="gramStart"/>
-            <w:r>
-              <w:rPr>
-                <w:rStyle w:val="HTMLCode"/>
-                <w:rFonts w:ascii="Consolas" w:hAnsi="Consolas"/>
-                <w:color w:val="333333"/>
-                <w:bdr w:val="none" w:sz="0" w:space="0" w:color="auto" w:frame="1"/>
-              </w:rPr>
-              <w:t>phantomjs</w:t>
-            </w:r>
-            <w:proofErr w:type="spellEnd"/>
-            <w:proofErr w:type="gramEnd"/>
-            <w:r>
-              <w:rPr>
-                <w:rStyle w:val="HTMLCode"/>
-                <w:rFonts w:ascii="Consolas" w:hAnsi="Consolas"/>
-                <w:color w:val="333333"/>
-                <w:bdr w:val="none" w:sz="0" w:space="0" w:color="auto" w:frame="1"/>
-              </w:rPr>
-              <w:t xml:space="preserve"> –version</w:t>
+              <w:t>phantomjs –version</w:t>
             </w:r>
           </w:p>
         </w:tc>
@@ -3036,15 +2667,7 @@
         <w:t xml:space="preserve"> S</w:t>
       </w:r>
       <w:r>
-        <w:t xml:space="preserve">teps associate with </w:t>
-      </w:r>
-      <w:proofErr w:type="spellStart"/>
-      <w:r>
-        <w:t>JUnit</w:t>
-      </w:r>
-      <w:proofErr w:type="spellEnd"/>
-      <w:r>
-        <w:t xml:space="preserve"> tests</w:t>
+        <w:t>teps associate with JUnit tests</w:t>
       </w:r>
       <w:r>
         <w:t>.</w:t>
@@ -3067,11 +2690,9 @@
       <w:r>
         <w:t xml:space="preserve">: </w:t>
       </w:r>
-      <w:proofErr w:type="spellStart"/>
       <w:r>
         <w:t>automationPracticeForm.feature</w:t>
       </w:r>
-      <w:proofErr w:type="spellEnd"/>
       <w:r>
         <w:t>.</w:t>
       </w:r>
@@ -3112,27 +2733,7 @@
           <w:sz w:val="16"/>
           <w:szCs w:val="16"/>
         </w:rPr>
-        <w:t xml:space="preserve">To test the </w:t>
-      </w:r>
-      <w:proofErr w:type="spellStart"/>
-      <w:r>
-        <w:rPr>
-          <w:rFonts w:ascii="Monaco" w:hAnsi="Monaco" w:cs="Monaco"/>
-          <w:color w:val="000000"/>
-          <w:sz w:val="16"/>
-          <w:szCs w:val="16"/>
-        </w:rPr>
-        <w:t>ToolsQA</w:t>
-      </w:r>
-      <w:proofErr w:type="spellEnd"/>
-      <w:r>
-        <w:rPr>
-          <w:rFonts w:ascii="Monaco" w:hAnsi="Monaco" w:cs="Monaco"/>
-          <w:color w:val="000000"/>
-          <w:sz w:val="16"/>
-          <w:szCs w:val="16"/>
-        </w:rPr>
-        <w:t xml:space="preserve"> Automation Practice Form page.</w:t>
+        <w:t>To test the ToolsQA Automation Practice Form page.</w:t>
       </w:r>
     </w:p>
     <w:p>
@@ -3216,27 +2817,7 @@
           <w:sz w:val="16"/>
           <w:szCs w:val="16"/>
         </w:rPr>
-        <w:t xml:space="preserve">On the </w:t>
-      </w:r>
-      <w:proofErr w:type="spellStart"/>
-      <w:r>
-        <w:rPr>
-          <w:rFonts w:ascii="Monaco" w:hAnsi="Monaco" w:cs="Monaco"/>
-          <w:color w:val="000000"/>
-          <w:sz w:val="16"/>
-          <w:szCs w:val="16"/>
-        </w:rPr>
-        <w:t>ToolsQA</w:t>
-      </w:r>
-      <w:proofErr w:type="spellEnd"/>
-      <w:r>
-        <w:rPr>
-          <w:rFonts w:ascii="Monaco" w:hAnsi="Monaco" w:cs="Monaco"/>
-          <w:color w:val="000000"/>
-          <w:sz w:val="16"/>
-          <w:szCs w:val="16"/>
-        </w:rPr>
-        <w:t xml:space="preserve"> Automation Practice Form page.</w:t>
+        <w:t>On the ToolsQA Automation Practice Form page.</w:t>
       </w:r>
     </w:p>
     <w:p>
@@ -3411,19 +2992,8 @@
           <w:sz w:val="16"/>
           <w:szCs w:val="16"/>
         </w:rPr>
-        <w:t xml:space="preserve">    |Page </w:t>
-      </w:r>
-      <w:proofErr w:type="spellStart"/>
-      <w:r>
-        <w:rPr>
-          <w:rFonts w:ascii="Monaco" w:hAnsi="Monaco" w:cs="Monaco"/>
-          <w:color w:val="000000"/>
-          <w:sz w:val="16"/>
-          <w:szCs w:val="16"/>
-        </w:rPr>
-        <w:t>Url</w:t>
-      </w:r>
-      <w:proofErr w:type="spellEnd"/>
+        <w:t xml:space="preserve">    |Page Url</w:t>
+      </w:r>
       <w:r>
         <w:rPr>
           <w:rFonts w:ascii="Monaco" w:hAnsi="Monaco" w:cs="Monaco"/>
@@ -3505,21 +3075,8 @@
           <w:sz w:val="16"/>
           <w:szCs w:val="16"/>
         </w:rPr>
-        <w:t>@</w:t>
-      </w:r>
-      <w:proofErr w:type="spellStart"/>
-      <w:proofErr w:type="gramStart"/>
-      <w:r>
-        <w:rPr>
-          <w:rFonts w:ascii="Monaco" w:hAnsi="Monaco" w:cs="Monaco"/>
-          <w:color w:val="0080FF"/>
-          <w:sz w:val="16"/>
-          <w:szCs w:val="16"/>
-        </w:rPr>
-        <w:t>toolsQAAutomationPracticeForm</w:t>
-      </w:r>
-      <w:proofErr w:type="spellEnd"/>
-      <w:proofErr w:type="gramEnd"/>
+        <w:t>@toolsQAAutomationPracticeForm</w:t>
+      </w:r>
     </w:p>
     <w:p>
       <w:pPr>
@@ -3558,27 +3115,7 @@
           <w:sz w:val="16"/>
           <w:szCs w:val="16"/>
         </w:rPr>
-        <w:t xml:space="preserve">Test the </w:t>
-      </w:r>
-      <w:proofErr w:type="spellStart"/>
-      <w:r>
-        <w:rPr>
-          <w:rFonts w:ascii="Monaco" w:hAnsi="Monaco" w:cs="Monaco"/>
-          <w:color w:val="000000"/>
-          <w:sz w:val="16"/>
-          <w:szCs w:val="16"/>
-        </w:rPr>
-        <w:t>ToolsQA</w:t>
-      </w:r>
-      <w:proofErr w:type="spellEnd"/>
-      <w:r>
-        <w:rPr>
-          <w:rFonts w:ascii="Monaco" w:hAnsi="Monaco" w:cs="Monaco"/>
-          <w:color w:val="000000"/>
-          <w:sz w:val="16"/>
-          <w:szCs w:val="16"/>
-        </w:rPr>
-        <w:t xml:space="preserve"> Automation Practice Form page.</w:t>
+        <w:t>Test the ToolsQA Automation Practice Form page.</w:t>
       </w:r>
     </w:p>
     <w:p>
@@ -3658,29 +3195,7 @@
           <w:sz w:val="16"/>
           <w:szCs w:val="16"/>
         </w:rPr>
-        <w:t xml:space="preserve">Verify the Partial Link Test </w:t>
-      </w:r>
-      <w:proofErr w:type="spellStart"/>
-      <w:proofErr w:type="gramStart"/>
-      <w:r>
-        <w:rPr>
-          <w:rFonts w:ascii="Monaco" w:hAnsi="Monaco" w:cs="Monaco"/>
-          <w:color w:val="000000"/>
-          <w:sz w:val="16"/>
-          <w:szCs w:val="16"/>
-        </w:rPr>
-        <w:t>url</w:t>
-      </w:r>
-      <w:proofErr w:type="spellEnd"/>
-      <w:proofErr w:type="gramEnd"/>
-      <w:r>
-        <w:rPr>
-          <w:rFonts w:ascii="Monaco" w:hAnsi="Monaco" w:cs="Monaco"/>
-          <w:color w:val="000000"/>
-          <w:sz w:val="16"/>
-          <w:szCs w:val="16"/>
-        </w:rPr>
-        <w:t>.</w:t>
+        <w:t>Verify the Partial Link Test url.</w:t>
       </w:r>
     </w:p>
     <w:p>
@@ -3966,19 +3481,8 @@
           <w:szCs w:val="16"/>
         </w:rPr>
         <w:tab/>
-        <w:t xml:space="preserve">|Partial Link </w:t>
-      </w:r>
-      <w:proofErr w:type="spellStart"/>
-      <w:r>
-        <w:rPr>
-          <w:rFonts w:ascii="Monaco" w:hAnsi="Monaco" w:cs="Monaco"/>
-          <w:color w:val="000000"/>
-          <w:sz w:val="16"/>
-          <w:szCs w:val="16"/>
-        </w:rPr>
-        <w:t>Url</w:t>
-      </w:r>
-      <w:proofErr w:type="spellEnd"/>
+        <w:t>|Partial Link Url</w:t>
+      </w:r>
       <w:r>
         <w:rPr>
           <w:rFonts w:ascii="Monaco" w:hAnsi="Monaco" w:cs="Monaco"/>
@@ -4045,19 +3549,8 @@
           <w:szCs w:val="16"/>
         </w:rPr>
         <w:tab/>
-        <w:t xml:space="preserve">|Navigation Back </w:t>
-      </w:r>
-      <w:proofErr w:type="spellStart"/>
-      <w:r>
-        <w:rPr>
-          <w:rFonts w:ascii="Monaco" w:hAnsi="Monaco" w:cs="Monaco"/>
-          <w:color w:val="000000"/>
-          <w:sz w:val="16"/>
-          <w:szCs w:val="16"/>
-        </w:rPr>
-        <w:t>Url</w:t>
-      </w:r>
-      <w:proofErr w:type="spellEnd"/>
+        <w:t>|Navigation Back Url</w:t>
+      </w:r>
       <w:r>
         <w:rPr>
           <w:rFonts w:ascii="Monaco" w:hAnsi="Monaco" w:cs="Monaco"/>
@@ -4181,29 +3674,7 @@
           <w:sz w:val="16"/>
           <w:szCs w:val="16"/>
         </w:rPr>
-        <w:t xml:space="preserve">Verify Link Test </w:t>
-      </w:r>
-      <w:proofErr w:type="spellStart"/>
-      <w:proofErr w:type="gramStart"/>
-      <w:r>
-        <w:rPr>
-          <w:rFonts w:ascii="Monaco" w:hAnsi="Monaco" w:cs="Monaco"/>
-          <w:color w:val="000000"/>
-          <w:sz w:val="16"/>
-          <w:szCs w:val="16"/>
-        </w:rPr>
-        <w:t>url</w:t>
-      </w:r>
-      <w:proofErr w:type="spellEnd"/>
-      <w:proofErr w:type="gramEnd"/>
-      <w:r>
-        <w:rPr>
-          <w:rFonts w:ascii="Monaco" w:hAnsi="Monaco" w:cs="Monaco"/>
-          <w:color w:val="000000"/>
-          <w:sz w:val="16"/>
-          <w:szCs w:val="16"/>
-        </w:rPr>
-        <w:t>.</w:t>
+        <w:t>Verify Link Test url.</w:t>
       </w:r>
       <w:r>
         <w:rPr>
@@ -4516,19 +3987,8 @@
           <w:szCs w:val="16"/>
         </w:rPr>
         <w:tab/>
-        <w:t xml:space="preserve">|Link </w:t>
-      </w:r>
-      <w:proofErr w:type="spellStart"/>
-      <w:r>
-        <w:rPr>
-          <w:rFonts w:ascii="Monaco" w:hAnsi="Monaco" w:cs="Monaco"/>
-          <w:color w:val="000000"/>
-          <w:sz w:val="16"/>
-          <w:szCs w:val="16"/>
-        </w:rPr>
-        <w:t>Url</w:t>
-      </w:r>
-      <w:proofErr w:type="spellEnd"/>
+        <w:t>|Link Url</w:t>
+      </w:r>
       <w:r>
         <w:rPr>
           <w:rFonts w:ascii="Monaco" w:hAnsi="Monaco" w:cs="Monaco"/>
@@ -4604,27 +4064,7 @@
           <w:szCs w:val="16"/>
         </w:rPr>
         <w:tab/>
-        <w:t xml:space="preserve">|Navigation Back </w:t>
-      </w:r>
-      <w:proofErr w:type="spellStart"/>
-      <w:r>
-        <w:rPr>
-          <w:rFonts w:ascii="Monaco" w:hAnsi="Monaco" w:cs="Monaco"/>
-          <w:color w:val="000000"/>
-          <w:sz w:val="16"/>
-          <w:szCs w:val="16"/>
-        </w:rPr>
-        <w:t>Url</w:t>
-      </w:r>
-      <w:proofErr w:type="spellEnd"/>
-      <w:r>
-        <w:rPr>
-          <w:rFonts w:ascii="Monaco" w:hAnsi="Monaco" w:cs="Monaco"/>
-          <w:color w:val="000000"/>
-          <w:sz w:val="16"/>
-          <w:szCs w:val="16"/>
-        </w:rPr>
-        <w:t>| http://toolsqa.com</w:t>
+        <w:t>|Navigation Back Url| http://toolsqa.com</w:t>
       </w:r>
       <w:r>
         <w:rPr>
@@ -5223,7 +4663,6 @@
         </w:rPr>
         <w:t xml:space="preserve">    </w:t>
       </w:r>
-      <w:proofErr w:type="gramStart"/>
       <w:r>
         <w:rPr>
           <w:rFonts w:ascii="Monaco" w:hAnsi="Monaco" w:cs="Monaco"/>
@@ -5242,7 +4681,6 @@
         </w:rPr>
         <w:t>Verify Sex radio button.</w:t>
       </w:r>
-      <w:proofErr w:type="gramEnd"/>
     </w:p>
     <w:p>
       <w:pPr>
@@ -5372,25 +4810,14 @@
         </w:rPr>
         <w:t xml:space="preserve">And </w:t>
       </w:r>
-      <w:proofErr w:type="gramStart"/>
-      <w:r>
-        <w:rPr>
-          <w:rFonts w:ascii="Monaco" w:hAnsi="Monaco" w:cs="Monaco"/>
-          <w:color w:val="000000"/>
-          <w:sz w:val="16"/>
-          <w:szCs w:val="16"/>
-        </w:rPr>
-        <w:t>Enter</w:t>
-      </w:r>
-      <w:proofErr w:type="gramEnd"/>
-      <w:r>
-        <w:rPr>
-          <w:rFonts w:ascii="Monaco" w:hAnsi="Monaco" w:cs="Monaco"/>
-          <w:color w:val="000000"/>
-          <w:sz w:val="16"/>
-          <w:szCs w:val="16"/>
-        </w:rPr>
-        <w:t xml:space="preserve"> the date </w:t>
+      <w:r>
+        <w:rPr>
+          <w:rFonts w:ascii="Monaco" w:hAnsi="Monaco" w:cs="Monaco"/>
+          <w:color w:val="000000"/>
+          <w:sz w:val="16"/>
+          <w:szCs w:val="16"/>
+        </w:rPr>
+        <w:t xml:space="preserve">Enter the date </w:t>
       </w:r>
       <w:r>
         <w:rPr>
@@ -5432,7 +4859,6 @@
         </w:rPr>
         <w:t xml:space="preserve">    </w:t>
       </w:r>
-      <w:proofErr w:type="gramStart"/>
       <w:r>
         <w:rPr>
           <w:rFonts w:ascii="Monaco" w:hAnsi="Monaco" w:cs="Monaco"/>
@@ -5451,7 +4877,6 @@
         </w:rPr>
         <w:t>Verify Date field.</w:t>
       </w:r>
-      <w:proofErr w:type="gramEnd"/>
     </w:p>
     <w:p>
       <w:pPr>
@@ -5789,25 +5214,14 @@
         </w:rPr>
         <w:t xml:space="preserve">Then </w:t>
       </w:r>
-      <w:proofErr w:type="gramStart"/>
-      <w:r>
-        <w:rPr>
-          <w:rFonts w:ascii="Monaco" w:hAnsi="Monaco" w:cs="Monaco"/>
-          <w:color w:val="000000"/>
-          <w:sz w:val="16"/>
-          <w:szCs w:val="16"/>
-        </w:rPr>
-        <w:t>Verify</w:t>
-      </w:r>
-      <w:proofErr w:type="gramEnd"/>
-      <w:r>
-        <w:rPr>
-          <w:rFonts w:ascii="Monaco" w:hAnsi="Monaco" w:cs="Monaco"/>
-          <w:color w:val="000000"/>
-          <w:sz w:val="16"/>
-          <w:szCs w:val="16"/>
-        </w:rPr>
-        <w:t xml:space="preserve"> the selected Profession checkboxes.</w:t>
+      <w:r>
+        <w:rPr>
+          <w:rFonts w:ascii="Monaco" w:hAnsi="Monaco" w:cs="Monaco"/>
+          <w:color w:val="000000"/>
+          <w:sz w:val="16"/>
+          <w:szCs w:val="16"/>
+        </w:rPr>
+        <w:t>Verify the selected Profession checkboxes.</w:t>
       </w:r>
     </w:p>
     <w:p>
@@ -5914,29 +5328,7 @@
           <w:sz w:val="16"/>
           <w:szCs w:val="16"/>
         </w:rPr>
-        <w:t xml:space="preserve">Verify the Selenium Automation Hybrid Framework link </w:t>
-      </w:r>
-      <w:proofErr w:type="spellStart"/>
-      <w:proofErr w:type="gramStart"/>
-      <w:r>
-        <w:rPr>
-          <w:rFonts w:ascii="Monaco" w:hAnsi="Monaco" w:cs="Monaco"/>
-          <w:color w:val="000000"/>
-          <w:sz w:val="16"/>
-          <w:szCs w:val="16"/>
-        </w:rPr>
-        <w:t>url</w:t>
-      </w:r>
-      <w:proofErr w:type="spellEnd"/>
-      <w:proofErr w:type="gramEnd"/>
-      <w:r>
-        <w:rPr>
-          <w:rFonts w:ascii="Monaco" w:hAnsi="Monaco" w:cs="Monaco"/>
-          <w:color w:val="000000"/>
-          <w:sz w:val="16"/>
-          <w:szCs w:val="16"/>
-        </w:rPr>
-        <w:t>.</w:t>
+        <w:t>Verify the Selenium Automation Hybrid Framework link url.</w:t>
       </w:r>
     </w:p>
     <w:p>
@@ -6036,27 +5428,7 @@
           <w:szCs w:val="16"/>
         </w:rPr>
         <w:tab/>
-        <w:t>|</w:t>
-      </w:r>
-      <w:proofErr w:type="spellStart"/>
-      <w:r>
-        <w:rPr>
-          <w:rFonts w:ascii="Monaco" w:hAnsi="Monaco" w:cs="Monaco"/>
-          <w:color w:val="000000"/>
-          <w:sz w:val="16"/>
-          <w:szCs w:val="16"/>
-        </w:rPr>
-        <w:t>Url</w:t>
-      </w:r>
-      <w:proofErr w:type="spellEnd"/>
-      <w:r>
-        <w:rPr>
-          <w:rFonts w:ascii="Monaco" w:hAnsi="Monaco" w:cs="Monaco"/>
-          <w:color w:val="000000"/>
-          <w:sz w:val="16"/>
-          <w:szCs w:val="16"/>
-        </w:rPr>
-        <w:t xml:space="preserve"> </w:t>
+        <w:t xml:space="preserve">|Url </w:t>
       </w:r>
       <w:r>
         <w:rPr>
@@ -6257,27 +5629,7 @@
           <w:sz w:val="16"/>
           <w:szCs w:val="16"/>
         </w:rPr>
-        <w:t xml:space="preserve">Select the Selenium Commands </w:t>
-      </w:r>
-      <w:proofErr w:type="spellStart"/>
-      <w:r>
-        <w:rPr>
-          <w:rFonts w:ascii="Monaco" w:hAnsi="Monaco" w:cs="Monaco"/>
-          <w:color w:val="000000"/>
-          <w:sz w:val="16"/>
-          <w:szCs w:val="16"/>
-        </w:rPr>
-        <w:t>multiselect</w:t>
-      </w:r>
-      <w:proofErr w:type="spellEnd"/>
-      <w:r>
-        <w:rPr>
-          <w:rFonts w:ascii="Monaco" w:hAnsi="Monaco" w:cs="Monaco"/>
-          <w:color w:val="000000"/>
-          <w:sz w:val="16"/>
-          <w:szCs w:val="16"/>
-        </w:rPr>
-        <w:t xml:space="preserve"> dropdown.</w:t>
+        <w:t>Select the Selenium Commands multiselect dropdown.</w:t>
       </w:r>
     </w:p>
     <w:p>
@@ -6618,27 +5970,7 @@
           <w:sz w:val="16"/>
           <w:szCs w:val="16"/>
         </w:rPr>
-        <w:t xml:space="preserve">Verify the Selenium Commands </w:t>
-      </w:r>
-      <w:proofErr w:type="spellStart"/>
-      <w:r>
-        <w:rPr>
-          <w:rFonts w:ascii="Monaco" w:hAnsi="Monaco" w:cs="Monaco"/>
-          <w:color w:val="000000"/>
-          <w:sz w:val="16"/>
-          <w:szCs w:val="16"/>
-        </w:rPr>
-        <w:t>multiselect</w:t>
-      </w:r>
-      <w:proofErr w:type="spellEnd"/>
-      <w:r>
-        <w:rPr>
-          <w:rFonts w:ascii="Monaco" w:hAnsi="Monaco" w:cs="Monaco"/>
-          <w:color w:val="000000"/>
-          <w:sz w:val="16"/>
-          <w:szCs w:val="16"/>
-        </w:rPr>
-        <w:t xml:space="preserve"> dropdown.</w:t>
+        <w:t>Verify the Selenium Commands multiselect dropdown.</w:t>
       </w:r>
     </w:p>
     <w:p>
@@ -6720,25 +6052,14 @@
         </w:rPr>
         <w:t xml:space="preserve">Then </w:t>
       </w:r>
-      <w:proofErr w:type="gramStart"/>
-      <w:r>
-        <w:rPr>
-          <w:rFonts w:ascii="Monaco" w:hAnsi="Monaco" w:cs="Monaco"/>
-          <w:color w:val="000000"/>
-          <w:sz w:val="16"/>
-          <w:szCs w:val="16"/>
-        </w:rPr>
-        <w:t>Verify</w:t>
-      </w:r>
-      <w:proofErr w:type="gramEnd"/>
-      <w:r>
-        <w:rPr>
-          <w:rFonts w:ascii="Monaco" w:hAnsi="Monaco" w:cs="Monaco"/>
-          <w:color w:val="000000"/>
-          <w:sz w:val="16"/>
-          <w:szCs w:val="16"/>
-        </w:rPr>
-        <w:t xml:space="preserve"> the query string.</w:t>
+      <w:r>
+        <w:rPr>
+          <w:rFonts w:ascii="Monaco" w:hAnsi="Monaco" w:cs="Monaco"/>
+          <w:color w:val="000000"/>
+          <w:sz w:val="16"/>
+          <w:szCs w:val="16"/>
+        </w:rPr>
+        <w:t>Verify the query string.</w:t>
       </w:r>
       <w:r>
         <w:rPr>
@@ -6894,27 +6215,7 @@
           <w:szCs w:val="16"/>
         </w:rPr>
         <w:tab/>
-        <w:t>|</w:t>
-      </w:r>
-      <w:proofErr w:type="gramStart"/>
-      <w:r>
-        <w:rPr>
-          <w:rFonts w:ascii="Monaco" w:hAnsi="Monaco" w:cs="Monaco"/>
-          <w:color w:val="000000"/>
-          <w:sz w:val="16"/>
-          <w:szCs w:val="16"/>
-        </w:rPr>
-        <w:t>query</w:t>
-      </w:r>
-      <w:proofErr w:type="gramEnd"/>
-      <w:r>
-        <w:rPr>
-          <w:rFonts w:ascii="Monaco" w:hAnsi="Monaco" w:cs="Monaco"/>
-          <w:color w:val="000000"/>
-          <w:sz w:val="16"/>
-          <w:szCs w:val="16"/>
-        </w:rPr>
-        <w:t xml:space="preserve"> string</w:t>
+        <w:t>|query string</w:t>
       </w:r>
       <w:r>
         <w:rPr>
@@ -7364,15 +6665,7 @@
     </w:p>
     <w:p>
       <w:r>
-        <w:t xml:space="preserve">Selenium </w:t>
-      </w:r>
-      <w:proofErr w:type="spellStart"/>
-      <w:r>
-        <w:t>WebDriver</w:t>
-      </w:r>
-      <w:proofErr w:type="spellEnd"/>
-      <w:r>
-        <w:t xml:space="preserve"> </w:t>
+        <w:t xml:space="preserve">Selenium WebDriver </w:t>
       </w:r>
       <w:r>
         <w:t xml:space="preserve">(Selenium 2.0) </w:t>
@@ -7407,110 +6700,28 @@
         <w:t xml:space="preserve">.  </w:t>
       </w:r>
       <w:r>
-        <w:t xml:space="preserve">Firefox Driver, </w:t>
-      </w:r>
-      <w:proofErr w:type="spellStart"/>
-      <w:r>
-        <w:t>ChromeDriver</w:t>
-      </w:r>
-      <w:proofErr w:type="spellEnd"/>
-      <w:r>
-        <w:t xml:space="preserve">, </w:t>
-      </w:r>
-      <w:r>
-        <w:t xml:space="preserve">and </w:t>
-      </w:r>
-      <w:proofErr w:type="spellStart"/>
-      <w:r>
-        <w:t>HtmlUnit</w:t>
-      </w:r>
-      <w:proofErr w:type="spellEnd"/>
-      <w:r>
-        <w:t xml:space="preserve"> Driver are an example of a few </w:t>
+        <w:t xml:space="preserve">Firefox Driver, ChromeDriver, </w:t>
+      </w:r>
+      <w:r>
+        <w:t xml:space="preserve">and HtmlUnit Driver are an example of a few </w:t>
       </w:r>
       <w:r>
         <w:t xml:space="preserve">Selenium Drivers.  </w:t>
       </w:r>
       <w:r>
-        <w:t xml:space="preserve">The example project uses the </w:t>
-      </w:r>
-      <w:proofErr w:type="spellStart"/>
-      <w:r>
-        <w:t>PhantomJS</w:t>
-      </w:r>
-      <w:proofErr w:type="spellEnd"/>
-      <w:r>
-        <w:t xml:space="preserve"> Driver.  </w:t>
-      </w:r>
-      <w:r>
-        <w:t xml:space="preserve">The </w:t>
-      </w:r>
-      <w:proofErr w:type="spellStart"/>
-      <w:r>
-        <w:t>PhantomJS</w:t>
-      </w:r>
-      <w:proofErr w:type="spellEnd"/>
-      <w:r>
-        <w:t xml:space="preserve"> Driver utilizes Ghost Driver, a Remote </w:t>
-      </w:r>
-      <w:proofErr w:type="spellStart"/>
-      <w:r>
-        <w:t>WebDriver</w:t>
-      </w:r>
-      <w:proofErr w:type="spellEnd"/>
-      <w:r>
-        <w:t xml:space="preserve"> that uses </w:t>
-      </w:r>
-      <w:proofErr w:type="spellStart"/>
-      <w:r>
-        <w:t>PhantomJS</w:t>
-      </w:r>
-      <w:proofErr w:type="spellEnd"/>
-      <w:r>
-        <w:t xml:space="preserve"> as back-end (</w:t>
-      </w:r>
-      <w:r>
-        <w:t>github.com/</w:t>
-      </w:r>
-      <w:proofErr w:type="spellStart"/>
-      <w:r>
-        <w:t>detro</w:t>
-      </w:r>
-      <w:proofErr w:type="spellEnd"/>
-      <w:r>
-        <w:t>/</w:t>
-      </w:r>
-      <w:proofErr w:type="spellStart"/>
-      <w:r>
-        <w:t>ghostdriver</w:t>
-      </w:r>
-      <w:proofErr w:type="spellEnd"/>
-      <w:r>
-        <w:t xml:space="preserve">).  The </w:t>
-      </w:r>
-      <w:proofErr w:type="spellStart"/>
-      <w:r>
-        <w:t>HtmlUnit</w:t>
-      </w:r>
-      <w:proofErr w:type="spellEnd"/>
-      <w:r>
-        <w:t xml:space="preserve"> Driver has been installed, but is not currently be used.  </w:t>
-      </w:r>
-      <w:proofErr w:type="spellStart"/>
-      <w:r>
-        <w:t>HtmlUnit</w:t>
-      </w:r>
-      <w:proofErr w:type="spellEnd"/>
-      <w:r>
-        <w:t xml:space="preserve"> is a java-based implementation of a </w:t>
-      </w:r>
-      <w:proofErr w:type="spellStart"/>
-      <w:r>
-        <w:t>WebBrowser</w:t>
-      </w:r>
-      <w:proofErr w:type="spellEnd"/>
-      <w:r>
-        <w:t xml:space="preserve"> without a GUI.</w:t>
+        <w:t xml:space="preserve">The example project uses the PhantomJS Driver.  </w:t>
+      </w:r>
+      <w:r>
+        <w:t>The PhantomJS Driver utilizes Ghost Driver, a Remote WebDriver that uses PhantomJS as back-end (</w:t>
+      </w:r>
+      <w:r>
+        <w:t>github.com/detro/ghostdriver</w:t>
+      </w:r>
+      <w:r>
+        <w:t xml:space="preserve">).  The HtmlUnit Driver has been installed, but is not currently be used.  </w:t>
+      </w:r>
+      <w:r>
+        <w:t>HtmlUnit is a java-based implementation of a WebBrowser without a GUI.</w:t>
       </w:r>
       <w:r>
         <w:rPr>
@@ -7521,31 +6732,7 @@
         <w:t xml:space="preserve">  </w:t>
       </w:r>
       <w:r>
-        <w:t xml:space="preserve">I found the </w:t>
-      </w:r>
-      <w:proofErr w:type="spellStart"/>
-      <w:r>
-        <w:t>HtmlUnit</w:t>
-      </w:r>
-      <w:proofErr w:type="spellEnd"/>
-      <w:r>
-        <w:t xml:space="preserve"> Driver did not consistently represent the target </w:t>
-      </w:r>
-      <w:proofErr w:type="spellStart"/>
-      <w:r>
-        <w:t>WebBrowser</w:t>
-      </w:r>
-      <w:proofErr w:type="spellEnd"/>
-      <w:r>
-        <w:t xml:space="preserve">, especially in regards to emulating JavaScript events, and I switched to the </w:t>
-      </w:r>
-      <w:proofErr w:type="spellStart"/>
-      <w:r>
-        <w:t>PhantomJS</w:t>
-      </w:r>
-      <w:proofErr w:type="spellEnd"/>
-      <w:r>
-        <w:t xml:space="preserve"> Driver for a similar headless environment.</w:t>
+        <w:t>I found the HtmlUnit Driver did not consistently represent the target WebBrowser, especially in regards to emulating JavaScript events, and I switched to the PhantomJS Driver for a similar headless environment.</w:t>
       </w:r>
     </w:p>
     <w:p/>
@@ -7579,7 +6766,6 @@
         <w:t xml:space="preserve">in the </w:t>
       </w:r>
       <w:hyperlink r:id="rId10" w:history="1">
-        <w:proofErr w:type="spellStart"/>
         <w:r>
           <w:rPr>
             <w:rStyle w:val="Hyperlink"/>
@@ -7588,7 +6774,6 @@
           </w:rPr>
           <w:t>AngularJSWebsiteTestBySeleniumWebDriver</w:t>
         </w:r>
-        <w:proofErr w:type="spellEnd"/>
       </w:hyperlink>
       <w:r>
         <w:rPr>
@@ -7598,107 +6783,66 @@
         </w:rPr>
         <w:t xml:space="preserve"> </w:t>
       </w:r>
-      <w:proofErr w:type="spellStart"/>
-      <w:r>
-        <w:t>GitHub</w:t>
-      </w:r>
-      <w:proofErr w:type="spellEnd"/>
+      <w:r>
+        <w:t>GitHub repository.</w:t>
+      </w:r>
+      <w:r>
+        <w:t xml:space="preserve">  The Cucumber feature files </w:t>
+      </w:r>
+      <w:r>
+        <w:t>are located</w:t>
+      </w:r>
+      <w:r>
+        <w:t xml:space="preserve"> in the src/test/resource</w:t>
+      </w:r>
+      <w:r>
+        <w:t>s</w:t>
+      </w:r>
       <w:r>
         <w:t xml:space="preserve"> </w:t>
       </w:r>
-      <w:proofErr w:type="gramStart"/>
-      <w:r>
-        <w:t>repository.</w:t>
-      </w:r>
-      <w:proofErr w:type="gramEnd"/>
-      <w:r>
-        <w:t xml:space="preserve">  The Cucumber feature files </w:t>
-      </w:r>
-      <w:r>
-        <w:t>are located</w:t>
-      </w:r>
-      <w:r>
-        <w:t xml:space="preserve"> in the </w:t>
-      </w:r>
-      <w:proofErr w:type="spellStart"/>
-      <w:r>
-        <w:t>src</w:t>
-      </w:r>
-      <w:proofErr w:type="spellEnd"/>
-      <w:r>
-        <w:t>/test/resource</w:t>
+      <w:r>
+        <w:t xml:space="preserve">source </w:t>
+      </w:r>
+      <w:r>
+        <w:t xml:space="preserve">folder.  </w:t>
+      </w:r>
+      <w:r>
+        <w:t xml:space="preserve">The application.properties file </w:t>
+      </w:r>
+      <w:r>
+        <w:t>is located in the src/main/resource</w:t>
       </w:r>
       <w:r>
         <w:t>s</w:t>
       </w:r>
       <w:r>
+        <w:t xml:space="preserve"> source folder</w:t>
+      </w:r>
+      <w:r>
+        <w:t>.</w:t>
+      </w:r>
+      <w:r>
+        <w:t xml:space="preserve">  </w:t>
+      </w:r>
+      <w:r>
+        <w:t xml:space="preserve">The </w:t>
+      </w:r>
+      <w:r>
+        <w:t xml:space="preserve">JUnit files </w:t>
+      </w:r>
+      <w:r>
+        <w:t>can be located</w:t>
+      </w:r>
+      <w:r>
+        <w:t xml:space="preserve"> in the</w:t>
+      </w:r>
+      <w:r>
         <w:t xml:space="preserve"> </w:t>
       </w:r>
       <w:r>
-        <w:t xml:space="preserve">source </w:t>
-      </w:r>
-      <w:r>
-        <w:t xml:space="preserve">folder.  </w:t>
-      </w:r>
-      <w:r>
-        <w:t xml:space="preserve">The </w:t>
-      </w:r>
-      <w:proofErr w:type="spellStart"/>
-      <w:r>
-        <w:t>application.properties</w:t>
-      </w:r>
-      <w:proofErr w:type="spellEnd"/>
-      <w:r>
-        <w:t xml:space="preserve"> file </w:t>
-      </w:r>
-      <w:r>
-        <w:t xml:space="preserve">is located in the </w:t>
-      </w:r>
-      <w:proofErr w:type="spellStart"/>
-      <w:r>
-        <w:t>src</w:t>
-      </w:r>
-      <w:proofErr w:type="spellEnd"/>
-      <w:r>
-        <w:t>/main/resource</w:t>
-      </w:r>
-      <w:r>
-        <w:t>s</w:t>
-      </w:r>
-      <w:r>
-        <w:t xml:space="preserve"> source folder</w:t>
-      </w:r>
-      <w:r>
-        <w:t>.</w:t>
-      </w:r>
-      <w:r>
-        <w:t xml:space="preserve">  </w:t>
-      </w:r>
-      <w:r>
-        <w:t xml:space="preserve">The </w:t>
-      </w:r>
-      <w:proofErr w:type="spellStart"/>
-      <w:r>
-        <w:t>JUnit</w:t>
-      </w:r>
-      <w:proofErr w:type="spellEnd"/>
-      <w:r>
-        <w:t xml:space="preserve"> files </w:t>
-      </w:r>
-      <w:r>
-        <w:t>can be located</w:t>
-      </w:r>
-      <w:r>
-        <w:t xml:space="preserve"> in the</w:t>
-      </w:r>
-      <w:r>
-        <w:t xml:space="preserve"> </w:t>
-      </w:r>
-      <w:proofErr w:type="spellStart"/>
-      <w:r>
         <w:t>com.cucumber</w:t>
       </w:r>
-      <w:proofErr w:type="spellEnd"/>
       <w:r>
         <w:t xml:space="preserve"> package.</w:t>
       </w:r>
@@ -7801,7 +6945,6 @@
                 <w:szCs w:val="20"/>
               </w:rPr>
             </w:pPr>
-            <w:proofErr w:type="spellStart"/>
             <w:r>
               <w:rPr>
                 <w:sz w:val="20"/>
@@ -7809,7 +6952,6 @@
               </w:rPr>
               <w:t>CucumberOptions</w:t>
             </w:r>
-            <w:proofErr w:type="spellEnd"/>
           </w:p>
         </w:tc>
         <w:tc>
@@ -7823,37 +6965,12 @@
                 <w:szCs w:val="20"/>
               </w:rPr>
             </w:pPr>
-            <w:proofErr w:type="spellStart"/>
             <w:r>
               <w:rPr>
                 <w:sz w:val="20"/>
                 <w:szCs w:val="20"/>
               </w:rPr>
-              <w:t>CucumberOptions</w:t>
-            </w:r>
-            <w:proofErr w:type="spellEnd"/>
-            <w:r>
-              <w:rPr>
-                <w:sz w:val="20"/>
-                <w:szCs w:val="20"/>
-              </w:rPr>
-              <w:t xml:space="preserve"> specifies </w:t>
-            </w:r>
-            <w:proofErr w:type="spellStart"/>
-            <w:r>
-              <w:rPr>
-                <w:sz w:val="20"/>
-                <w:szCs w:val="20"/>
-              </w:rPr>
-              <w:t>JUnit</w:t>
-            </w:r>
-            <w:proofErr w:type="spellEnd"/>
-            <w:r>
-              <w:rPr>
-                <w:sz w:val="20"/>
-                <w:szCs w:val="20"/>
-              </w:rPr>
-              <w:t xml:space="preserve"> configuration items such as location of Cucumber feature files, Cucumber reporting, and Cucumber test suites. </w:t>
+              <w:t xml:space="preserve">CucumberOptions specifies JUnit configuration items such as location of Cucumber feature files, Cucumber reporting, and Cucumber test suites. </w:t>
             </w:r>
           </w:p>
         </w:tc>
@@ -7902,17 +7019,8 @@
                 <w:sz w:val="20"/>
                 <w:szCs w:val="20"/>
               </w:rPr>
-              <w:t xml:space="preserve">Selenium </w:t>
-            </w:r>
-            <w:proofErr w:type="spellStart"/>
-            <w:r>
-              <w:rPr>
-                <w:sz w:val="20"/>
-                <w:szCs w:val="20"/>
-              </w:rPr>
-              <w:t>WebDriver</w:t>
-            </w:r>
-            <w:proofErr w:type="spellEnd"/>
+              <w:t>Selenium WebDriver</w:t>
+            </w:r>
           </w:p>
         </w:tc>
         <w:tc>
@@ -7931,55 +7039,7 @@
                 <w:sz w:val="20"/>
                 <w:szCs w:val="20"/>
               </w:rPr>
-              <w:t xml:space="preserve">Specify the Selenium </w:t>
-            </w:r>
-            <w:proofErr w:type="spellStart"/>
-            <w:r>
-              <w:rPr>
-                <w:sz w:val="20"/>
-                <w:szCs w:val="20"/>
-              </w:rPr>
-              <w:t>WebDriver</w:t>
-            </w:r>
-            <w:proofErr w:type="spellEnd"/>
-            <w:r>
-              <w:rPr>
-                <w:sz w:val="20"/>
-                <w:szCs w:val="20"/>
-              </w:rPr>
-              <w:t xml:space="preserve"> implementation.  The example uses </w:t>
-            </w:r>
-            <w:proofErr w:type="spellStart"/>
-            <w:r>
-              <w:rPr>
-                <w:sz w:val="20"/>
-                <w:szCs w:val="20"/>
-              </w:rPr>
-              <w:t>PhantomJSDriver</w:t>
-            </w:r>
-            <w:proofErr w:type="spellEnd"/>
-            <w:r>
-              <w:rPr>
-                <w:sz w:val="20"/>
-                <w:szCs w:val="20"/>
-              </w:rPr>
-              <w:t xml:space="preserve"> and returns the </w:t>
-            </w:r>
-            <w:proofErr w:type="spellStart"/>
-            <w:r>
-              <w:rPr>
-                <w:sz w:val="20"/>
-                <w:szCs w:val="20"/>
-              </w:rPr>
-              <w:t>WebDriver</w:t>
-            </w:r>
-            <w:proofErr w:type="spellEnd"/>
-            <w:r>
-              <w:rPr>
-                <w:sz w:val="20"/>
-                <w:szCs w:val="20"/>
-              </w:rPr>
-              <w:t xml:space="preserve"> interface.</w:t>
+              <w:t>Specify the Selenium WebDriver implementation.  The example uses PhantomJSDriver and returns the WebDriver interface.</w:t>
             </w:r>
           </w:p>
         </w:tc>
@@ -8064,23 +7124,7 @@
                 <w:sz w:val="20"/>
                 <w:szCs w:val="20"/>
               </w:rPr>
-              <w:t xml:space="preserve">The main functionality is to specify the </w:t>
-            </w:r>
-            <w:proofErr w:type="spellStart"/>
-            <w:r>
-              <w:rPr>
-                <w:sz w:val="20"/>
-                <w:szCs w:val="20"/>
-              </w:rPr>
-              <w:t>PhantomJS</w:t>
-            </w:r>
-            <w:proofErr w:type="spellEnd"/>
-            <w:r>
-              <w:rPr>
-                <w:sz w:val="20"/>
-                <w:szCs w:val="20"/>
-              </w:rPr>
-              <w:t xml:space="preserve"> binary package located on my machine versus the location on the AWS Ubuntu server.</w:t>
+              <w:t>The main functionality is to specify the PhantomJS binary package located on my machine versus the location on the AWS Ubuntu server.</w:t>
             </w:r>
           </w:p>
         </w:tc>
@@ -8312,8 +7356,6 @@
                 <w:szCs w:val="20"/>
               </w:rPr>
             </w:pPr>
-            <w:proofErr w:type="spellStart"/>
-            <w:proofErr w:type="gramStart"/>
             <w:r>
               <w:rPr>
                 <w:sz w:val="20"/>
@@ -8321,8 +7363,6 @@
               </w:rPr>
               <w:t>automationPracticeForm.feature</w:t>
             </w:r>
-            <w:proofErr w:type="spellEnd"/>
-            <w:proofErr w:type="gramEnd"/>
           </w:p>
           <w:p>
             <w:pPr>
@@ -8555,13 +7595,8 @@
         <w:t>tests using a headless environment</w:t>
       </w:r>
       <w:r>
-        <w:t xml:space="preserve"> using tools such as </w:t>
-      </w:r>
-      <w:proofErr w:type="spellStart"/>
-      <w:r>
-        <w:t>PhantomJS</w:t>
-      </w:r>
-      <w:proofErr w:type="spellEnd"/>
+        <w:t xml:space="preserve"> using tools such as PhantomJS</w:t>
+      </w:r>
       <w:r>
         <w:t>.</w:t>
       </w:r>
@@ -8586,14 +7621,12 @@
       <w:r>
         <w:t xml:space="preserve">, Java, Maven, and </w:t>
       </w:r>
-      <w:proofErr w:type="spellStart"/>
       <w:r>
         <w:t>G</w:t>
       </w:r>
       <w:r>
         <w:t>it</w:t>
       </w:r>
-      <w:proofErr w:type="spellEnd"/>
       <w:r>
         <w:t xml:space="preserve"> </w:t>
       </w:r>
@@ -8639,15 +7672,7 @@
         <w:t>Java</w:t>
       </w:r>
       <w:r>
-        <w:t xml:space="preserve"> project in </w:t>
-      </w:r>
-      <w:proofErr w:type="spellStart"/>
-      <w:r>
-        <w:t>GitHub</w:t>
-      </w:r>
-      <w:proofErr w:type="spellEnd"/>
-      <w:r>
-        <w:t xml:space="preserve">.  </w:t>
+        <w:t xml:space="preserve"> project in GitHub.  </w:t>
       </w:r>
       <w:r>
         <w:t>This example Jenkins has been installed on an AWS E2 Ubuntu server.</w:t>
@@ -8726,34 +7751,14 @@
               <w:t>$</w:t>
             </w:r>
             <w:r>
-              <w:t xml:space="preserve"> </w:t>
-            </w:r>
-            <w:proofErr w:type="spellStart"/>
-            <w:proofErr w:type="gramStart"/>
-            <w:r>
-              <w:t>sudo</w:t>
-            </w:r>
-            <w:proofErr w:type="spellEnd"/>
-            <w:proofErr w:type="gramEnd"/>
-            <w:r>
-              <w:t xml:space="preserve"> </w:t>
-            </w:r>
-            <w:proofErr w:type="spellStart"/>
-            <w:r>
-              <w:t>su</w:t>
-            </w:r>
-            <w:proofErr w:type="spellEnd"/>
-            <w:r>
-              <w:t xml:space="preserve"> – </w:t>
-            </w:r>
-            <w:proofErr w:type="spellStart"/>
+              <w:t xml:space="preserve"> sudo su – </w:t>
+            </w:r>
             <w:r>
               <w:t>j</w:t>
             </w:r>
             <w:r>
               <w:t>enkins</w:t>
             </w:r>
-            <w:proofErr w:type="spellEnd"/>
           </w:p>
           <w:p/>
         </w:tc>
@@ -8775,36 +7780,16 @@
           </w:tcPr>
           <w:p>
             <w:r>
-              <w:t>$ cd .</w:t>
-            </w:r>
-            <w:proofErr w:type="spellStart"/>
-            <w:r>
-              <w:t>ssh</w:t>
-            </w:r>
-            <w:proofErr w:type="spellEnd"/>
+              <w:t>$ cd .ssh</w:t>
+            </w:r>
           </w:p>
           <w:p>
             <w:r>
               <w:t xml:space="preserve">$ </w:t>
             </w:r>
-            <w:proofErr w:type="spellStart"/>
-            <w:proofErr w:type="gramStart"/>
-            <w:r>
-              <w:t>ssh</w:t>
-            </w:r>
-            <w:proofErr w:type="gramEnd"/>
-            <w:r>
-              <w:t>-keygen</w:t>
-            </w:r>
-            <w:proofErr w:type="spellEnd"/>
-            <w:r>
-              <w:t xml:space="preserve"> -t </w:t>
-            </w:r>
-            <w:proofErr w:type="spellStart"/>
-            <w:r>
-              <w:t>dsa</w:t>
-            </w:r>
-            <w:proofErr w:type="spellEnd"/>
+            <w:r>
+              <w:t>ssh-keygen -t dsa</w:t>
+            </w:r>
           </w:p>
           <w:p/>
         </w:tc>
@@ -8826,15 +7811,7 @@
           </w:tcPr>
           <w:p>
             <w:r>
-              <w:t xml:space="preserve">$ </w:t>
-            </w:r>
-            <w:proofErr w:type="gramStart"/>
-            <w:r>
-              <w:t>cat</w:t>
-            </w:r>
-            <w:proofErr w:type="gramEnd"/>
-            <w:r>
-              <w:t xml:space="preserve"> </w:t>
+              <w:t xml:space="preserve">$ cat </w:t>
             </w:r>
             <w:r>
               <w:t>ToolsQA</w:t>
@@ -8857,14 +7834,12 @@
                 <w:i/>
               </w:rPr>
             </w:pPr>
-            <w:proofErr w:type="spellStart"/>
             <w:r>
               <w:rPr>
                 <w:i/>
               </w:rPr>
               <w:t>GitHub</w:t>
             </w:r>
-            <w:proofErr w:type="spellEnd"/>
           </w:p>
         </w:tc>
       </w:tr>
@@ -8875,15 +7850,7 @@
           </w:tcPr>
           <w:p>
             <w:r>
-              <w:t xml:space="preserve">Add and paste deploy key in </w:t>
-            </w:r>
-            <w:proofErr w:type="spellStart"/>
-            <w:r>
-              <w:t>GitHub</w:t>
-            </w:r>
-            <w:proofErr w:type="spellEnd"/>
-            <w:r>
-              <w:t xml:space="preserve"> project.</w:t>
+              <w:t>Add and paste deploy key in GitHub project.</w:t>
             </w:r>
           </w:p>
         </w:tc>
@@ -9036,11 +8003,9 @@
             </w:r>
           </w:p>
           <w:p>
-            <w:proofErr w:type="gramStart"/>
             <w:r>
               <w:t>mail.gregorydombchik.com</w:t>
             </w:r>
-            <w:proofErr w:type="gramEnd"/>
           </w:p>
         </w:tc>
       </w:tr>
@@ -9180,15 +8145,7 @@
           </w:p>
           <w:p>
             <w:r>
-              <w:t>/</w:t>
-            </w:r>
-            <w:proofErr w:type="spellStart"/>
-            <w:r>
-              <w:t>usr</w:t>
-            </w:r>
-            <w:proofErr w:type="spellEnd"/>
-            <w:r>
-              <w:t>/share/maven/</w:t>
+              <w:t>/usr/share/maven/</w:t>
             </w:r>
           </w:p>
         </w:tc>
@@ -9266,23 +8223,7 @@
           </w:p>
           <w:p>
             <w:r>
-              <w:t>/</w:t>
-            </w:r>
-            <w:proofErr w:type="spellStart"/>
-            <w:r>
-              <w:t>usr</w:t>
-            </w:r>
-            <w:proofErr w:type="spellEnd"/>
-            <w:r>
-              <w:t>/lib/</w:t>
-            </w:r>
-            <w:proofErr w:type="spellStart"/>
-            <w:r>
-              <w:t>jvm</w:t>
-            </w:r>
-            <w:proofErr w:type="spellEnd"/>
-            <w:r>
-              <w:t>/java-7-oracle/</w:t>
+              <w:t>/usr/lib/jvm/java-7-oracle/</w:t>
             </w:r>
           </w:p>
         </w:tc>
@@ -9361,13 +8302,8 @@
             <w:r>
               <w:t xml:space="preserve"> remote </w:t>
             </w:r>
-            <w:proofErr w:type="spellStart"/>
-            <w:r>
-              <w:t>GitHub</w:t>
-            </w:r>
-            <w:proofErr w:type="spellEnd"/>
-            <w:r>
-              <w:t xml:space="preserve"> </w:t>
+            <w:r>
+              <w:t xml:space="preserve">GitHub </w:t>
             </w:r>
             <w:r>
               <w:t>repository.</w:t>
@@ -9385,15 +8321,7 @@
           </w:p>
           <w:p>
             <w:r>
-              <w:t>Select the “</w:t>
-            </w:r>
-            <w:proofErr w:type="spellStart"/>
-            <w:r>
-              <w:t>Git</w:t>
-            </w:r>
-            <w:proofErr w:type="spellEnd"/>
-            <w:r>
-              <w:t>” option.</w:t>
+              <w:t>Select the “Git” option.</w:t>
             </w:r>
           </w:p>
           <w:p>
@@ -9512,13 +8440,8 @@
             </w:r>
           </w:p>
           <w:p>
-            <w:proofErr w:type="gramStart"/>
-            <w:r>
-              <w:t>clean</w:t>
-            </w:r>
-            <w:proofErr w:type="gramEnd"/>
-            <w:r>
-              <w:t xml:space="preserve"> install</w:t>
+            <w:r>
+              <w:t>clean install</w:t>
             </w:r>
           </w:p>
           <w:p/>
@@ -9528,11 +8451,9 @@
             </w:r>
           </w:p>
           <w:p>
-            <w:proofErr w:type="gramStart"/>
             <w:r>
               <w:t>pom.xml</w:t>
             </w:r>
-            <w:proofErr w:type="gramEnd"/>
           </w:p>
         </w:tc>
       </w:tr>
@@ -9586,14 +8507,12 @@
             <w:gridSpan w:val="2"/>
           </w:tcPr>
           <w:p>
-            <w:proofErr w:type="spellStart"/>
             <w:r>
               <w:rPr>
                 <w:i/>
               </w:rPr>
               <w:t>GitHub</w:t>
             </w:r>
-            <w:proofErr w:type="spellEnd"/>
           </w:p>
         </w:tc>
       </w:tr>
@@ -9604,33 +8523,12 @@
           </w:tcPr>
           <w:p>
             <w:r>
-              <w:t xml:space="preserve">Add Jenkins </w:t>
-            </w:r>
-            <w:proofErr w:type="spellStart"/>
-            <w:r>
-              <w:t>GitHub</w:t>
-            </w:r>
-            <w:proofErr w:type="spellEnd"/>
-            <w:r>
-              <w:t xml:space="preserve"> Plugin you can automatically trigger build jobs when</w:t>
-            </w:r>
-          </w:p>
-          <w:p>
-            <w:proofErr w:type="gramStart"/>
-            <w:r>
-              <w:t>pushes</w:t>
-            </w:r>
-            <w:proofErr w:type="gramEnd"/>
-            <w:r>
-              <w:t xml:space="preserve"> are made to </w:t>
-            </w:r>
-            <w:proofErr w:type="spellStart"/>
-            <w:r>
-              <w:t>GitHub</w:t>
-            </w:r>
-            <w:proofErr w:type="spellEnd"/>
-            <w:r>
-              <w:t>.</w:t>
+              <w:t>Add Jenkins GitHub Plugin you can automatically trigger build jobs when</w:t>
+            </w:r>
+          </w:p>
+          <w:p>
+            <w:r>
+              <w:t>pushes are made to GitHub.</w:t>
             </w:r>
           </w:p>
         </w:tc>
@@ -9651,36 +8549,12 @@
           <w:p/>
           <w:p>
             <w:r>
-              <w:t>Select from the “Add service” and select the “</w:t>
-            </w:r>
-            <w:proofErr w:type="spellStart"/>
-            <w:r>
-              <w:t>Jenkin’s</w:t>
-            </w:r>
-            <w:proofErr w:type="spellEnd"/>
-            <w:r>
-              <w:t xml:space="preserve"> (</w:t>
-            </w:r>
-            <w:proofErr w:type="spellStart"/>
-            <w:r>
-              <w:t>Git</w:t>
-            </w:r>
-            <w:proofErr w:type="spellEnd"/>
-            <w:r>
-              <w:t xml:space="preserve"> plugin)” option.  (NOT GITHUB PLUGIN.  This service does not appear to work).</w:t>
-            </w:r>
-          </w:p>
-          <w:p>
-            <w:r>
-              <w:t xml:space="preserve">Enter the following in the “Jenkins </w:t>
-            </w:r>
-            <w:proofErr w:type="spellStart"/>
-            <w:r>
-              <w:t>url</w:t>
-            </w:r>
-            <w:proofErr w:type="spellEnd"/>
-            <w:r>
-              <w:t>” text box:</w:t>
+              <w:t>Select from the “Add service” and select the “Jenkin’s (Git plugin)” option.  (NOT GITHUB PLUGIN.  This service does not appear to work).</w:t>
+            </w:r>
+          </w:p>
+          <w:p>
+            <w:r>
+              <w:t>Enter the following in the “Jenkins url” text box:</w:t>
             </w:r>
           </w:p>
           <w:p/>
@@ -9783,7 +8657,6 @@
           </mc:Fallback>
         </mc:AlternateContent>
       </w:r>
-      <w:bookmarkStart w:id="0" w:name="_GoBack"/>
       <w:r>
         <w:rPr>
           <w:noProof/>
@@ -9830,7 +8703,6 @@
           </wp:inline>
         </w:drawing>
       </w:r>
-      <w:bookmarkEnd w:id="0"/>
     </w:p>
     <w:sectPr>
       <w:pgSz w:w="12240" w:h="15840"/>

</xml_diff>